<commit_message>
results from today's EH meeting, SpecifiedOccurrence now OK, new Representation containment, assembly for example now complete. TBD HarnessNodes & AssemblyJoints
</commit_message>
<xml_diff>
--- a/etc/ap242/EH_XML_Examples/EH_Tutorial.docx
+++ b/etc/ap242/EH_XML_Examples/EH_Tutorial.docx
@@ -1104,6 +1104,71 @@
           <w:color w:val="000000"/>
           <w:sz w:val="16"/>
           <w:szCs w:val="16"/>
+          <w:lang w:val="en-US" w:eastAsia="en-US"/>
+        </w:rPr>
+        <w:t>_117000 phone connector</w:t>
+      </w:r>
+    </w:p>
+    <w:p>
+      <w:pPr>
+        <w:rPr>
+          <w:rFonts w:cs="Arial"/>
+          <w:color w:val="000000"/>
+          <w:sz w:val="16"/>
+          <w:szCs w:val="16"/>
+          <w:lang w:val="en-US" w:eastAsia="en-US"/>
+        </w:rPr>
+      </w:pPr>
+      <w:r>
+        <w:rPr>
+          <w:rFonts w:cs="Arial"/>
+          <w:color w:val="000000"/>
+          <w:sz w:val="16"/>
+          <w:szCs w:val="16"/>
+          <w:lang w:val="en-US" w:eastAsia="en-US"/>
+        </w:rPr>
+        <w:t>_118000 splice</w:t>
+      </w:r>
+    </w:p>
+    <w:p>
+      <w:pPr>
+        <w:rPr>
+          <w:rFonts w:cs="Arial"/>
+          <w:color w:val="000000"/>
+          <w:sz w:val="16"/>
+          <w:szCs w:val="16"/>
+          <w:lang w:val="en-US" w:eastAsia="en-US"/>
+        </w:rPr>
+      </w:pPr>
+      <w:r>
+        <w:rPr>
+          <w:rFonts w:cs="Arial"/>
+          <w:color w:val="000000"/>
+          <w:sz w:val="16"/>
+          <w:szCs w:val="16"/>
+          <w:lang w:val="en-US" w:eastAsia="en-US"/>
+        </w:rPr>
+        <w:t>_119000 dsub9</w:t>
+      </w:r>
+      <w:bookmarkStart w:id="0" w:name="_GoBack"/>
+      <w:bookmarkEnd w:id="0"/>
+    </w:p>
+    <w:p>
+      <w:pPr>
+        <w:rPr>
+          <w:rFonts w:cs="Arial"/>
+          <w:color w:val="000000"/>
+          <w:sz w:val="16"/>
+          <w:szCs w:val="16"/>
+          <w:lang w:val="en-US" w:eastAsia="en-US"/>
+        </w:rPr>
+      </w:pPr>
+      <w:r>
+        <w:rPr>
+          <w:rFonts w:cs="Arial"/>
+          <w:color w:val="000000"/>
+          <w:sz w:val="16"/>
+          <w:szCs w:val="16"/>
           <w:highlight w:val="white"/>
           <w:lang w:val="en-US" w:eastAsia="en-US"/>
         </w:rPr>
@@ -1248,17 +1313,7 @@
           <w:szCs w:val="16"/>
           <w:lang w:val="en-US" w:eastAsia="en-US"/>
         </w:rPr>
-        <w:t>100</w:t>
-      </w:r>
-      <w:r>
-        <w:rPr>
-          <w:rFonts w:cs="Arial"/>
-          <w:color w:val="000000"/>
-          <w:sz w:val="16"/>
-          <w:szCs w:val="16"/>
-          <w:lang w:val="en-US" w:eastAsia="en-US"/>
-        </w:rPr>
-        <w:t xml:space="preserve"> </w:t>
+        <w:t xml:space="preserve">100 </w:t>
       </w:r>
       <w:r>
         <w:rPr>
@@ -1953,17 +2008,7 @@
           <w:highlight w:val="white"/>
           <w:lang w:eastAsia="en-US"/>
         </w:rPr>
-        <w:t>_213100</w:t>
-      </w:r>
-      <w:r>
-        <w:rPr>
-          <w:rFonts w:cs="Arial"/>
-          <w:sz w:val="16"/>
-          <w:szCs w:val="16"/>
-          <w:highlight w:val="white"/>
-          <w:lang w:eastAsia="en-US"/>
-        </w:rPr>
-        <w:t xml:space="preserve"> </w:t>
+        <w:t xml:space="preserve">_213100 </w:t>
       </w:r>
       <w:r>
         <w:rPr>
@@ -2045,18 +2090,7 @@
           <w:highlight w:val="white"/>
           <w:lang w:eastAsia="en-US"/>
         </w:rPr>
-        <w:t>_</w:t>
-      </w:r>
-      <w:r>
-        <w:rPr>
-          <w:rFonts w:cs="Arial"/>
-          <w:color w:val="000000"/>
-          <w:sz w:val="16"/>
-          <w:szCs w:val="16"/>
-          <w:highlight w:val="white"/>
-          <w:lang w:eastAsia="en-US"/>
-        </w:rPr>
-        <w:t>214100</w:t>
+        <w:t>_214100</w:t>
       </w:r>
       <w:r>
         <w:rPr>
@@ -2124,17 +2158,7 @@
           <w:szCs w:val="16"/>
           <w:lang w:eastAsia="en-US"/>
         </w:rPr>
-        <w:t>power</w:t>
-      </w:r>
-      <w:r>
-        <w:rPr>
-          <w:rFonts w:cs="Arial"/>
-          <w:color w:val="808080"/>
-          <w:sz w:val="16"/>
-          <w:szCs w:val="16"/>
-          <w:lang w:eastAsia="en-US"/>
-        </w:rPr>
-        <w:t>4</w:t>
+        <w:t>power4</w:t>
       </w:r>
     </w:p>
     <w:p>
@@ -2160,6 +2184,7 @@
           <w:highlight w:val="white"/>
           <w:lang w:eastAsia="en-US"/>
         </w:rPr>
+        <w:lastRenderedPageBreak/>
         <w:t>_216100</w:t>
       </w:r>
       <w:r>
@@ -2273,7 +2298,6 @@
           <w:szCs w:val="16"/>
           <w:lang w:val="en-US" w:eastAsia="en-US"/>
         </w:rPr>
-        <w:lastRenderedPageBreak/>
         <w:t>_116000 connector contact (#12 signal)</w:t>
       </w:r>
     </w:p>
@@ -2516,47 +2540,7 @@
           <w:highlight w:val="white"/>
           <w:lang w:eastAsia="en-US"/>
         </w:rPr>
-        <w:t>202006</w:t>
-      </w:r>
-      <w:r>
-        <w:rPr>
-          <w:rFonts w:cs="Arial"/>
-          <w:sz w:val="16"/>
-          <w:szCs w:val="16"/>
-          <w:highlight w:val="white"/>
-          <w:lang w:eastAsia="en-US"/>
-        </w:rPr>
-        <w:t xml:space="preserve"> </w:t>
-      </w:r>
-      <w:r>
-        <w:rPr>
-          <w:rFonts w:cs="Arial"/>
-          <w:sz w:val="16"/>
-          <w:szCs w:val="16"/>
-          <w:highlight w:val="white"/>
-          <w:lang w:eastAsia="en-US"/>
-        </w:rPr>
-        <w:t xml:space="preserve">CableOccurrence </w:t>
-      </w:r>
-      <w:r>
-        <w:rPr>
-          <w:rFonts w:cs="Arial"/>
-          <w:sz w:val="16"/>
-          <w:szCs w:val="16"/>
-          <w:highlight w:val="white"/>
-          <w:lang w:eastAsia="en-US"/>
-        </w:rPr>
-        <w:t>cable1 (</w:t>
-      </w:r>
-      <w:r>
-        <w:rPr>
-          <w:rFonts w:cs="Arial"/>
-          <w:sz w:val="16"/>
-          <w:szCs w:val="16"/>
-          <w:highlight w:val="white"/>
-          <w:lang w:eastAsia="en-US"/>
-        </w:rPr>
-        <w:t>COAX</w:t>
+        <w:t>202006 CableOccurrence cable1 (COAX</w:t>
       </w:r>
       <w:r>
         <w:rPr>
@@ -2602,7 +2586,7 @@
           <w:highlight w:val="white"/>
           <w:lang w:eastAsia="en-US"/>
         </w:rPr>
-        <w:t>_202106</w:t>
+        <w:t>_202106 CableOccurrence cable2 (COAX</w:t>
       </w:r>
       <w:r>
         <w:rPr>
@@ -2612,7 +2596,7 @@
           <w:highlight w:val="white"/>
           <w:lang w:eastAsia="en-US"/>
         </w:rPr>
-        <w:t xml:space="preserve"> </w:t>
+        <w:t>…</w:t>
       </w:r>
       <w:r>
         <w:rPr>
@@ -2622,57 +2606,7 @@
           <w:highlight w:val="white"/>
           <w:lang w:eastAsia="en-US"/>
         </w:rPr>
-        <w:t>CableOccurrence cable2</w:t>
-      </w:r>
-      <w:r>
-        <w:rPr>
-          <w:rFonts w:cs="Arial"/>
-          <w:sz w:val="16"/>
-          <w:szCs w:val="16"/>
-          <w:highlight w:val="white"/>
-          <w:lang w:eastAsia="en-US"/>
-        </w:rPr>
-        <w:t xml:space="preserve"> (</w:t>
-      </w:r>
-      <w:r>
-        <w:rPr>
-          <w:rFonts w:cs="Arial"/>
-          <w:sz w:val="16"/>
-          <w:szCs w:val="16"/>
-          <w:highlight w:val="white"/>
-          <w:lang w:eastAsia="en-US"/>
-        </w:rPr>
-        <w:t>COAX</w:t>
-      </w:r>
-      <w:r>
-        <w:rPr>
-          <w:rFonts w:cs="Arial"/>
-          <w:sz w:val="16"/>
-          <w:szCs w:val="16"/>
-          <w:highlight w:val="white"/>
-          <w:lang w:eastAsia="en-US"/>
-        </w:rPr>
-        <w:t>…</w:t>
-      </w:r>
-      <w:r>
-        <w:rPr>
-          <w:rFonts w:cs="Arial"/>
-          <w:sz w:val="16"/>
-          <w:szCs w:val="16"/>
-          <w:highlight w:val="white"/>
-          <w:lang w:eastAsia="en-US"/>
-        </w:rPr>
-        <w:t>)</w:t>
-      </w:r>
-      <w:r>
-        <w:rPr>
-          <w:rFonts w:cs="Arial"/>
-          <w:sz w:val="16"/>
-          <w:szCs w:val="16"/>
-          <w:highlight w:val="white"/>
-          <w:lang w:eastAsia="en-US"/>
-        </w:rPr>
-        <w:t xml:space="preserve"> </w:t>
+        <w:t xml:space="preserve">) </w:t>
       </w:r>
     </w:p>
     <w:p>
@@ -2698,7 +2632,7 @@
           <w:highlight w:val="white"/>
           <w:lang w:eastAsia="en-US"/>
         </w:rPr>
-        <w:t>_201004</w:t>
+        <w:t>_201004 WireOccurrence</w:t>
       </w:r>
       <w:r>
         <w:rPr>
@@ -2713,44 +2647,13 @@
       <w:r>
         <w:rPr>
           <w:rFonts w:cs="Arial"/>
+          <w:color w:val="000000"/>
           <w:sz w:val="16"/>
           <w:szCs w:val="16"/>
           <w:highlight w:val="white"/>
           <w:lang w:eastAsia="en-US"/>
         </w:rPr>
-        <w:t>WireOccurrence</w:t>
-      </w:r>
-      <w:r>
-        <w:rPr>
-          <w:rFonts w:cs="Arial"/>
-          <w:sz w:val="16"/>
-          <w:szCs w:val="16"/>
-          <w:highlight w:val="white"/>
-          <w:lang w:eastAsia="en-US"/>
-        </w:rPr>
-        <w:t xml:space="preserve"> </w:t>
-      </w:r>
-      <w:r>
-        <w:rPr>
-          <w:rFonts w:cs="Arial"/>
-          <w:color w:val="000000"/>
-          <w:sz w:val="16"/>
-          <w:szCs w:val="16"/>
-          <w:highlight w:val="white"/>
-          <w:lang w:eastAsia="en-US"/>
-        </w:rPr>
-        <w:t>wire1</w:t>
-      </w:r>
-      <w:r>
-        <w:rPr>
-          <w:rFonts w:cs="Arial"/>
-          <w:color w:val="000000"/>
-          <w:sz w:val="16"/>
-          <w:szCs w:val="16"/>
-          <w:highlight w:val="white"/>
-          <w:lang w:eastAsia="en-US"/>
-        </w:rPr>
-        <w:t xml:space="preserve"> (WIRE</w:t>
+        <w:t>wire1 (WIRE</w:t>
       </w:r>
       <w:r>
         <w:rPr>
@@ -2798,7 +2701,7 @@
           <w:highlight w:val="white"/>
           <w:lang w:eastAsia="en-US"/>
         </w:rPr>
-        <w:t>_201104</w:t>
+        <w:t>_201104 WireOccurrence</w:t>
       </w:r>
       <w:r>
         <w:rPr>
@@ -2813,44 +2716,13 @@
       <w:r>
         <w:rPr>
           <w:rFonts w:cs="Arial"/>
+          <w:color w:val="000000"/>
           <w:sz w:val="16"/>
           <w:szCs w:val="16"/>
           <w:highlight w:val="white"/>
           <w:lang w:eastAsia="en-US"/>
         </w:rPr>
-        <w:t>WireOccurrence</w:t>
-      </w:r>
-      <w:r>
-        <w:rPr>
-          <w:rFonts w:cs="Arial"/>
-          <w:sz w:val="16"/>
-          <w:szCs w:val="16"/>
-          <w:highlight w:val="white"/>
-          <w:lang w:eastAsia="en-US"/>
-        </w:rPr>
-        <w:t xml:space="preserve"> </w:t>
-      </w:r>
-      <w:r>
-        <w:rPr>
-          <w:rFonts w:cs="Arial"/>
-          <w:color w:val="000000"/>
-          <w:sz w:val="16"/>
-          <w:szCs w:val="16"/>
-          <w:highlight w:val="white"/>
-          <w:lang w:eastAsia="en-US"/>
-        </w:rPr>
-        <w:t>wire2</w:t>
-      </w:r>
-      <w:r>
-        <w:rPr>
-          <w:rFonts w:cs="Arial"/>
-          <w:color w:val="000000"/>
-          <w:sz w:val="16"/>
-          <w:szCs w:val="16"/>
-          <w:highlight w:val="white"/>
-          <w:lang w:eastAsia="en-US"/>
-        </w:rPr>
-        <w:t xml:space="preserve"> (WIRE</w:t>
+        <w:t>wire2 (WIRE</w:t>
       </w:r>
       <w:r>
         <w:rPr>
@@ -2898,49 +2770,18 @@
           <w:highlight w:val="white"/>
           <w:lang w:eastAsia="en-US"/>
         </w:rPr>
-        <w:t>_204006</w:t>
-      </w:r>
-      <w:r>
-        <w:rPr>
-          <w:rFonts w:cs="Arial"/>
+        <w:t xml:space="preserve">_204006 CableOccurrence </w:t>
+      </w:r>
+      <w:r>
+        <w:rPr>
+          <w:rFonts w:cs="Arial"/>
+          <w:color w:val="000000"/>
           <w:sz w:val="16"/>
           <w:szCs w:val="16"/>
           <w:highlight w:val="white"/>
           <w:lang w:eastAsia="en-US"/>
         </w:rPr>
-        <w:t xml:space="preserve"> </w:t>
-      </w:r>
-      <w:r>
-        <w:rPr>
-          <w:rFonts w:cs="Arial"/>
-          <w:sz w:val="16"/>
-          <w:szCs w:val="16"/>
-          <w:highlight w:val="white"/>
-          <w:lang w:eastAsia="en-US"/>
-        </w:rPr>
-        <w:t xml:space="preserve">CableOccurrence </w:t>
-      </w:r>
-      <w:r>
-        <w:rPr>
-          <w:rFonts w:cs="Arial"/>
-          <w:color w:val="000000"/>
-          <w:sz w:val="16"/>
-          <w:szCs w:val="16"/>
-          <w:highlight w:val="white"/>
-          <w:lang w:eastAsia="en-US"/>
-        </w:rPr>
-        <w:t>cable3</w:t>
-      </w:r>
-      <w:r>
-        <w:rPr>
-          <w:rFonts w:cs="Arial"/>
-          <w:color w:val="000000"/>
-          <w:sz w:val="16"/>
-          <w:szCs w:val="16"/>
-          <w:highlight w:val="white"/>
-          <w:lang w:eastAsia="en-US"/>
-        </w:rPr>
-        <w:t xml:space="preserve"> (S</w:t>
+        <w:t>cable3 (S</w:t>
       </w:r>
       <w:r>
         <w:rPr>
@@ -2986,7 +2827,7 @@
           <w:highlight w:val="white"/>
           <w:lang w:eastAsia="en-US"/>
         </w:rPr>
-        <w:t>_220005</w:t>
+        <w:t xml:space="preserve">_220005 </w:t>
       </w:r>
       <w:r>
         <w:rPr>
@@ -2996,61 +2837,18 @@
           <w:highlight w:val="white"/>
           <w:lang w:eastAsia="en-US"/>
         </w:rPr>
-        <w:t xml:space="preserve"> </w:t>
-      </w:r>
-      <w:r>
-        <w:rPr>
-          <w:rFonts w:cs="Arial"/>
+        <w:t xml:space="preserve">QuantifiedOccurrence </w:t>
+      </w:r>
+      <w:r>
+        <w:rPr>
+          <w:rFonts w:cs="Arial"/>
+          <w:color w:val="000000"/>
           <w:sz w:val="16"/>
           <w:szCs w:val="16"/>
           <w:highlight w:val="white"/>
           <w:lang w:eastAsia="en-US"/>
         </w:rPr>
-        <w:t xml:space="preserve">QuantifiedOccurrence </w:t>
-      </w:r>
-      <w:r>
-        <w:rPr>
-          <w:rFonts w:cs="Arial"/>
-          <w:color w:val="000000"/>
-          <w:sz w:val="16"/>
-          <w:szCs w:val="16"/>
-          <w:highlight w:val="white"/>
-          <w:lang w:eastAsia="en-US"/>
-        </w:rPr>
-        <w:t>braid1</w:t>
-      </w:r>
-      <w:r>
-        <w:rPr>
-          <w:rFonts w:cs="Arial"/>
-          <w:color w:val="000000"/>
-          <w:sz w:val="16"/>
-          <w:szCs w:val="16"/>
-          <w:highlight w:val="white"/>
-          <w:lang w:eastAsia="en-US"/>
-        </w:rPr>
-        <w:t xml:space="preserve"> (</w:t>
-      </w:r>
-      <w:r>
-        <w:rPr>
-          <w:rFonts w:cs="Arial"/>
-          <w:color w:val="000000"/>
-          <w:sz w:val="16"/>
-          <w:szCs w:val="16"/>
-          <w:highlight w:val="white"/>
-          <w:lang w:eastAsia="en-US"/>
-        </w:rPr>
-        <w:t>Braid</w:t>
-      </w:r>
-      <w:r>
-        <w:rPr>
-          <w:rFonts w:cs="Arial"/>
-          <w:color w:val="000000"/>
-          <w:sz w:val="16"/>
-          <w:szCs w:val="16"/>
-          <w:highlight w:val="white"/>
-          <w:lang w:eastAsia="en-US"/>
-        </w:rPr>
-        <w:t>)</w:t>
+        <w:t>braid1 (Braid)</w:t>
       </w:r>
     </w:p>
     <w:p>
@@ -3076,17 +2874,7 @@
           <w:highlight w:val="white"/>
           <w:lang w:eastAsia="en-US"/>
         </w:rPr>
-        <w:t>_221005</w:t>
-      </w:r>
-      <w:r>
-        <w:rPr>
-          <w:rFonts w:cs="Arial"/>
-          <w:sz w:val="16"/>
-          <w:szCs w:val="16"/>
-          <w:highlight w:val="white"/>
-          <w:lang w:eastAsia="en-US"/>
-        </w:rPr>
-        <w:t xml:space="preserve"> </w:t>
+        <w:t xml:space="preserve">_221005 </w:t>
       </w:r>
       <w:r>
         <w:rPr>
@@ -3142,17 +2930,7 @@
           <w:highlight w:val="white"/>
           <w:lang w:eastAsia="en-US"/>
         </w:rPr>
-        <w:t>_222005</w:t>
-      </w:r>
-      <w:r>
-        <w:rPr>
-          <w:rFonts w:cs="Arial"/>
-          <w:sz w:val="16"/>
-          <w:szCs w:val="16"/>
-          <w:highlight w:val="white"/>
-          <w:lang w:eastAsia="en-US"/>
-        </w:rPr>
-        <w:t xml:space="preserve"> </w:t>
+        <w:t xml:space="preserve">_222005 </w:t>
       </w:r>
       <w:r>
         <w:rPr>
@@ -3239,7 +3017,7 @@
           <w:highlight w:val="white"/>
           <w:lang w:eastAsia="en-US"/>
         </w:rPr>
-        <w:t>_203005</w:t>
+        <w:t xml:space="preserve">_203005 SingleOccurrence </w:t>
       </w:r>
       <w:r>
         <w:rPr>
@@ -3249,6 +3027,16 @@
           <w:highlight w:val="white"/>
           <w:lang w:eastAsia="en-US"/>
         </w:rPr>
+        <w:t>lug1</w:t>
+      </w:r>
+      <w:r>
+        <w:rPr>
+          <w:rFonts w:cs="Arial"/>
+          <w:sz w:val="16"/>
+          <w:szCs w:val="16"/>
+          <w:highlight w:val="white"/>
+          <w:lang w:eastAsia="en-US"/>
+        </w:rPr>
         <w:t xml:space="preserve"> </w:t>
       </w:r>
       <w:r>
@@ -3259,59 +3047,18 @@
           <w:highlight w:val="white"/>
           <w:lang w:eastAsia="en-US"/>
         </w:rPr>
-        <w:t xml:space="preserve">SingleOccurrence </w:t>
-      </w:r>
-      <w:r>
-        <w:rPr>
-          <w:rFonts w:cs="Arial"/>
+        <w:t>(</w:t>
+      </w:r>
+      <w:r>
+        <w:rPr>
+          <w:rFonts w:cs="Arial"/>
+          <w:color w:val="000000"/>
           <w:sz w:val="16"/>
           <w:szCs w:val="16"/>
           <w:highlight w:val="white"/>
           <w:lang w:eastAsia="en-US"/>
         </w:rPr>
-        <w:t>lug1</w:t>
-      </w:r>
-      <w:r>
-        <w:rPr>
-          <w:rFonts w:cs="Arial"/>
-          <w:sz w:val="16"/>
-          <w:szCs w:val="16"/>
-          <w:highlight w:val="white"/>
-          <w:lang w:eastAsia="en-US"/>
-        </w:rPr>
-        <w:t xml:space="preserve"> </w:t>
-      </w:r>
-      <w:r>
-        <w:rPr>
-          <w:rFonts w:cs="Arial"/>
-          <w:sz w:val="16"/>
-          <w:szCs w:val="16"/>
-          <w:highlight w:val="white"/>
-          <w:lang w:eastAsia="en-US"/>
-        </w:rPr>
-        <w:t>(</w:t>
-      </w:r>
-      <w:r>
-        <w:rPr>
-          <w:rFonts w:cs="Arial"/>
-          <w:color w:val="000000"/>
-          <w:sz w:val="16"/>
-          <w:szCs w:val="16"/>
-          <w:highlight w:val="white"/>
-          <w:lang w:eastAsia="en-US"/>
-        </w:rPr>
-        <w:t>TERMINAL LUG</w:t>
-      </w:r>
-      <w:r>
-        <w:rPr>
-          <w:rFonts w:cs="Arial"/>
-          <w:color w:val="000000"/>
-          <w:sz w:val="16"/>
-          <w:szCs w:val="16"/>
-          <w:highlight w:val="white"/>
-          <w:lang w:eastAsia="en-US"/>
-        </w:rPr>
-        <w:t>…</w:t>
+        <w:t>TERMINAL LUG…</w:t>
       </w:r>
       <w:r>
         <w:rPr>
@@ -3347,49 +3094,18 @@
           <w:highlight w:val="white"/>
           <w:lang w:val="en-US" w:eastAsia="en-US"/>
         </w:rPr>
-        <w:t>_210100</w:t>
-      </w:r>
-      <w:r>
-        <w:rPr>
-          <w:rFonts w:cs="Arial"/>
-          <w:sz w:val="16"/>
-          <w:szCs w:val="16"/>
-          <w:highlight w:val="white"/>
-          <w:lang w:val="en-US" w:eastAsia="en-US"/>
-        </w:rPr>
-        <w:t xml:space="preserve"> </w:t>
-      </w:r>
-      <w:r>
-        <w:rPr>
-          <w:rFonts w:cs="Arial"/>
-          <w:sz w:val="16"/>
-          <w:szCs w:val="16"/>
-          <w:highlight w:val="white"/>
-          <w:lang w:val="en-US" w:eastAsia="en-US"/>
-        </w:rPr>
-        <w:t xml:space="preserve">SingleOccurrence </w:t>
-      </w:r>
-      <w:r>
-        <w:rPr>
-          <w:rFonts w:cs="Arial"/>
-          <w:color w:val="000000"/>
-          <w:sz w:val="16"/>
-          <w:szCs w:val="16"/>
-          <w:highlight w:val="white"/>
-          <w:lang w:val="en-US" w:eastAsia="en-US"/>
-        </w:rPr>
-        <w:t>arinc1</w:t>
-      </w:r>
-      <w:r>
-        <w:rPr>
-          <w:rFonts w:cs="Arial"/>
-          <w:color w:val="000000"/>
-          <w:sz w:val="16"/>
-          <w:szCs w:val="16"/>
-          <w:highlight w:val="white"/>
-          <w:lang w:val="en-US" w:eastAsia="en-US"/>
-        </w:rPr>
-        <w:t xml:space="preserve"> </w:t>
+        <w:t xml:space="preserve">_210100 SingleOccurrence </w:t>
+      </w:r>
+      <w:r>
+        <w:rPr>
+          <w:rFonts w:cs="Arial"/>
+          <w:color w:val="000000"/>
+          <w:sz w:val="16"/>
+          <w:szCs w:val="16"/>
+          <w:highlight w:val="white"/>
+          <w:lang w:val="en-US" w:eastAsia="en-US"/>
+        </w:rPr>
+        <w:t xml:space="preserve">arinc1 </w:t>
       </w:r>
       <w:r>
         <w:rPr>
@@ -3411,18 +3127,7 @@
           <w:highlight w:val="white"/>
           <w:lang w:eastAsia="en-US"/>
         </w:rPr>
-        <w:t>ARINC 600 set</w:t>
-      </w:r>
-      <w:r>
-        <w:rPr>
-          <w:rFonts w:cs="Arial"/>
-          <w:color w:val="000000"/>
-          <w:sz w:val="16"/>
-          <w:szCs w:val="16"/>
-          <w:highlight w:val="white"/>
-          <w:lang w:eastAsia="en-US"/>
-        </w:rPr>
-        <w:t>)</w:t>
+        <w:t>ARINC 600 set)</w:t>
       </w:r>
     </w:p>
     <w:p>
@@ -3589,6 +3294,34 @@
     </w:p>
     <w:p>
       <w:pPr>
+        <w:pStyle w:val="Paragraphedeliste"/>
+        <w:numPr>
+          <w:ilvl w:val="0"/>
+          <w:numId w:val="23"/>
+        </w:numPr>
+        <w:rPr>
+          <w:rFonts w:cs="Arial"/>
+          <w:color w:val="000000"/>
+          <w:sz w:val="16"/>
+          <w:szCs w:val="16"/>
+          <w:highlight w:val="white"/>
+          <w:lang w:val="en-US" w:eastAsia="en-US"/>
+        </w:rPr>
+      </w:pPr>
+      <w:r>
+        <w:rPr>
+          <w:rFonts w:cs="Arial"/>
+          <w:color w:val="000000"/>
+          <w:sz w:val="16"/>
+          <w:szCs w:val="16"/>
+          <w:highlight w:val="white"/>
+          <w:lang w:val="en-US" w:eastAsia="en-US"/>
+        </w:rPr>
+        <w:t>ExternalAdvancedBRep (_314xxx)</w:t>
+      </w:r>
+    </w:p>
+    <w:p>
+      <w:pPr>
         <w:rPr>
           <w:lang w:val="en-US"/>
         </w:rPr>
@@ -3744,7 +3477,227 @@
           <w:szCs w:val="16"/>
           <w:lang w:val="en-US" w:eastAsia="en-US"/>
         </w:rPr>
-        <w:t>, connected with wire2</w:t>
+        <w:t xml:space="preserve">, connected with wire2, </w:t>
+      </w:r>
+      <w:r>
+        <w:rPr>
+          <w:rFonts w:cs="Arial"/>
+          <w:color w:val="000000"/>
+          <w:sz w:val="16"/>
+          <w:szCs w:val="16"/>
+          <w:highlight w:val="white"/>
+          <w:lang w:val="en-US" w:eastAsia="en-US"/>
+        </w:rPr>
+        <w:t>end a</w:t>
+      </w:r>
+    </w:p>
+    <w:p>
+      <w:pPr>
+        <w:rPr>
+          <w:lang w:val="en-US"/>
+        </w:rPr>
+      </w:pPr>
+    </w:p>
+    <w:p>
+      <w:pPr>
+        <w:rPr>
+          <w:lang w:val="en-US"/>
+        </w:rPr>
+      </w:pPr>
+    </w:p>
+    <w:p>
+      <w:pPr>
+        <w:rPr>
+          <w:lang w:val="en-US"/>
+        </w:rPr>
+      </w:pPr>
+      <w:r>
+        <w:rPr>
+          <w:lang w:val="en-US"/>
+        </w:rPr>
+        <w:t>N2: On the arinc1 side</w:t>
+      </w:r>
+    </w:p>
+    <w:p>
+      <w:pPr>
+        <w:rPr>
+          <w:lang w:val="en-US"/>
+        </w:rPr>
+      </w:pPr>
+    </w:p>
+    <w:p>
+      <w:pPr>
+        <w:rPr>
+          <w:lang w:val="en-US"/>
+        </w:rPr>
+      </w:pPr>
+      <w:r>
+        <w:rPr>
+          <w:rFonts w:cs="Arial"/>
+          <w:color w:val="000000"/>
+          <w:sz w:val="16"/>
+          <w:szCs w:val="16"/>
+          <w:highlight w:val="white"/>
+          <w:lang w:val="en-US" w:eastAsia="en-US"/>
+        </w:rPr>
+        <w:t>_210112</w:t>
+      </w:r>
+      <w:r>
+        <w:rPr>
+          <w:rFonts w:cs="Arial"/>
+          <w:color w:val="000000"/>
+          <w:sz w:val="16"/>
+          <w:szCs w:val="16"/>
+          <w:lang w:val="en-US" w:eastAsia="en-US"/>
+        </w:rPr>
+        <w:t xml:space="preserve"> </w:t>
+      </w:r>
+      <w:r>
+        <w:rPr>
+          <w:rFonts w:cs="Arial"/>
+          <w:color w:val="000000"/>
+          <w:sz w:val="16"/>
+          <w:szCs w:val="16"/>
+          <w:lang w:val="en-US" w:eastAsia="en-US"/>
+        </w:rPr>
+        <w:t>arinc1/c1/</w:t>
+      </w:r>
+      <w:r>
+        <w:rPr>
+          <w:rFonts w:cs="Arial"/>
+          <w:color w:val="000000"/>
+          <w:sz w:val="16"/>
+          <w:szCs w:val="16"/>
+          <w:highlight w:val="white"/>
+          <w:lang w:val="en-US" w:eastAsia="en-US"/>
+        </w:rPr>
+        <w:t>coax</w:t>
+      </w:r>
+      <w:r>
+        <w:rPr>
+          <w:rFonts w:cs="Arial"/>
+          <w:color w:val="000000"/>
+          <w:sz w:val="16"/>
+          <w:szCs w:val="16"/>
+          <w:lang w:val="en-US" w:eastAsia="en-US"/>
+        </w:rPr>
+        <w:t xml:space="preserve">1, </w:t>
+      </w:r>
+      <w:r>
+        <w:rPr>
+          <w:rFonts w:cs="Arial"/>
+          <w:color w:val="000000"/>
+          <w:sz w:val="16"/>
+          <w:szCs w:val="16"/>
+          <w:highlight w:val="white"/>
+          <w:lang w:val="en-US" w:eastAsia="en-US"/>
+        </w:rPr>
+        <w:t>Interface signal</w:t>
+      </w:r>
+      <w:r>
+        <w:rPr>
+          <w:rFonts w:cs="Arial"/>
+          <w:color w:val="000000"/>
+          <w:sz w:val="16"/>
+          <w:szCs w:val="16"/>
+          <w:lang w:val="en-US" w:eastAsia="en-US"/>
+        </w:rPr>
+        <w:t>, not connected</w:t>
+      </w:r>
+    </w:p>
+    <w:p>
+      <w:pPr>
+        <w:rPr>
+          <w:rFonts w:cs="Arial"/>
+          <w:color w:val="000000"/>
+          <w:sz w:val="16"/>
+          <w:szCs w:val="16"/>
+          <w:lang w:val="en-US" w:eastAsia="en-US"/>
+        </w:rPr>
+      </w:pPr>
+      <w:r>
+        <w:rPr>
+          <w:rFonts w:cs="Arial"/>
+          <w:color w:val="000000"/>
+          <w:sz w:val="16"/>
+          <w:szCs w:val="16"/>
+          <w:highlight w:val="white"/>
+          <w:lang w:val="en-US" w:eastAsia="en-US"/>
+        </w:rPr>
+        <w:t xml:space="preserve">_210113 </w:t>
+      </w:r>
+      <w:r>
+        <w:rPr>
+          <w:rFonts w:cs="Arial"/>
+          <w:color w:val="000000"/>
+          <w:sz w:val="16"/>
+          <w:szCs w:val="16"/>
+          <w:lang w:val="en-US" w:eastAsia="en-US"/>
+        </w:rPr>
+        <w:t>arinc1/c1/</w:t>
+      </w:r>
+      <w:r>
+        <w:rPr>
+          <w:rFonts w:cs="Arial"/>
+          <w:color w:val="000000"/>
+          <w:sz w:val="16"/>
+          <w:szCs w:val="16"/>
+          <w:highlight w:val="white"/>
+          <w:lang w:val="en-US" w:eastAsia="en-US"/>
+        </w:rPr>
+        <w:t>coax</w:t>
+      </w:r>
+      <w:r>
+        <w:rPr>
+          <w:rFonts w:cs="Arial"/>
+          <w:color w:val="000000"/>
+          <w:sz w:val="16"/>
+          <w:szCs w:val="16"/>
+          <w:lang w:val="en-US" w:eastAsia="en-US"/>
+        </w:rPr>
+        <w:t>1</w:t>
+      </w:r>
+      <w:r>
+        <w:rPr>
+          <w:rFonts w:cs="Arial"/>
+          <w:color w:val="000000"/>
+          <w:sz w:val="16"/>
+          <w:szCs w:val="16"/>
+          <w:lang w:val="en-US" w:eastAsia="en-US"/>
+        </w:rPr>
+        <w:t>,</w:t>
+      </w:r>
+      <w:r>
+        <w:rPr>
+          <w:rFonts w:cs="Arial"/>
+          <w:color w:val="000000"/>
+          <w:sz w:val="16"/>
+          <w:szCs w:val="16"/>
+          <w:highlight w:val="white"/>
+          <w:lang w:val="en-US" w:eastAsia="en-US"/>
+        </w:rPr>
+        <w:t xml:space="preserve"> Join signal</w:t>
+      </w:r>
+      <w:r>
+        <w:rPr>
+          <w:rFonts w:cs="Arial"/>
+          <w:color w:val="000000"/>
+          <w:sz w:val="16"/>
+          <w:szCs w:val="16"/>
+          <w:lang w:val="en-US" w:eastAsia="en-US"/>
+        </w:rPr>
+        <w:t xml:space="preserve">, connected with </w:t>
+      </w:r>
+      <w:r>
+        <w:rPr>
+          <w:rFonts w:cs="Arial"/>
+          <w:color w:val="000000"/>
+          <w:sz w:val="16"/>
+          <w:szCs w:val="16"/>
+          <w:highlight w:val="white"/>
+          <w:lang w:val="en-US" w:eastAsia="en-US"/>
+        </w:rPr>
+        <w:t>cable1</w:t>
       </w:r>
       <w:r>
         <w:rPr>
@@ -3765,6 +3718,1223 @@
           <w:highlight w:val="white"/>
           <w:lang w:val="en-US" w:eastAsia="en-US"/>
         </w:rPr>
+        <w:t>end a signal</w:t>
+      </w:r>
+    </w:p>
+    <w:p>
+      <w:pPr>
+        <w:rPr>
+          <w:rFonts w:cs="Arial"/>
+          <w:color w:val="000000"/>
+          <w:sz w:val="16"/>
+          <w:szCs w:val="16"/>
+          <w:lang w:val="en-US" w:eastAsia="en-US"/>
+        </w:rPr>
+      </w:pPr>
+      <w:r>
+        <w:rPr>
+          <w:rFonts w:cs="Arial"/>
+          <w:color w:val="000000"/>
+          <w:sz w:val="16"/>
+          <w:szCs w:val="16"/>
+          <w:highlight w:val="white"/>
+          <w:lang w:val="en-US" w:eastAsia="en-US"/>
+        </w:rPr>
+        <w:t xml:space="preserve">_210114 </w:t>
+      </w:r>
+      <w:r>
+        <w:rPr>
+          <w:rFonts w:cs="Arial"/>
+          <w:color w:val="000000"/>
+          <w:sz w:val="16"/>
+          <w:szCs w:val="16"/>
+          <w:lang w:val="en-US" w:eastAsia="en-US"/>
+        </w:rPr>
+        <w:t>arinc1/c1/</w:t>
+      </w:r>
+      <w:r>
+        <w:rPr>
+          <w:rFonts w:cs="Arial"/>
+          <w:color w:val="000000"/>
+          <w:sz w:val="16"/>
+          <w:szCs w:val="16"/>
+          <w:highlight w:val="white"/>
+          <w:lang w:val="en-US" w:eastAsia="en-US"/>
+        </w:rPr>
+        <w:t>coax</w:t>
+      </w:r>
+      <w:r>
+        <w:rPr>
+          <w:rFonts w:cs="Arial"/>
+          <w:color w:val="000000"/>
+          <w:sz w:val="16"/>
+          <w:szCs w:val="16"/>
+          <w:lang w:val="en-US" w:eastAsia="en-US"/>
+        </w:rPr>
+        <w:t>1</w:t>
+      </w:r>
+      <w:r>
+        <w:rPr>
+          <w:rFonts w:cs="Arial"/>
+          <w:color w:val="000000"/>
+          <w:sz w:val="16"/>
+          <w:szCs w:val="16"/>
+          <w:lang w:val="en-US" w:eastAsia="en-US"/>
+        </w:rPr>
+        <w:t xml:space="preserve">, </w:t>
+      </w:r>
+      <w:r>
+        <w:rPr>
+          <w:rFonts w:cs="Arial"/>
+          <w:color w:val="000000"/>
+          <w:sz w:val="16"/>
+          <w:szCs w:val="16"/>
+          <w:highlight w:val="white"/>
+          <w:lang w:val="en-US" w:eastAsia="en-US"/>
+        </w:rPr>
+        <w:t>Interface gnd</w:t>
+      </w:r>
+      <w:r>
+        <w:rPr>
+          <w:rFonts w:cs="Arial"/>
+          <w:color w:val="000000"/>
+          <w:sz w:val="16"/>
+          <w:szCs w:val="16"/>
+          <w:lang w:val="en-US" w:eastAsia="en-US"/>
+        </w:rPr>
+        <w:t>, not connected</w:t>
+      </w:r>
+    </w:p>
+    <w:p>
+      <w:pPr>
+        <w:rPr>
+          <w:rFonts w:cs="Arial"/>
+          <w:color w:val="000000"/>
+          <w:sz w:val="16"/>
+          <w:szCs w:val="16"/>
+          <w:lang w:val="en-US" w:eastAsia="en-US"/>
+        </w:rPr>
+      </w:pPr>
+      <w:r>
+        <w:rPr>
+          <w:rFonts w:cs="Arial"/>
+          <w:color w:val="000000"/>
+          <w:sz w:val="16"/>
+          <w:szCs w:val="16"/>
+          <w:highlight w:val="white"/>
+          <w:lang w:val="en-US" w:eastAsia="en-US"/>
+        </w:rPr>
+        <w:t>_210115</w:t>
+      </w:r>
+      <w:r>
+        <w:rPr>
+          <w:rFonts w:cs="Arial"/>
+          <w:color w:val="000000"/>
+          <w:sz w:val="16"/>
+          <w:szCs w:val="16"/>
+          <w:highlight w:val="white"/>
+          <w:lang w:val="en-US" w:eastAsia="en-US"/>
+        </w:rPr>
+        <w:t xml:space="preserve"> </w:t>
+      </w:r>
+      <w:r>
+        <w:rPr>
+          <w:rFonts w:cs="Arial"/>
+          <w:color w:val="000000"/>
+          <w:sz w:val="16"/>
+          <w:szCs w:val="16"/>
+          <w:lang w:val="en-US" w:eastAsia="en-US"/>
+        </w:rPr>
+        <w:t>arinc1/c1/</w:t>
+      </w:r>
+      <w:r>
+        <w:rPr>
+          <w:rFonts w:cs="Arial"/>
+          <w:color w:val="000000"/>
+          <w:sz w:val="16"/>
+          <w:szCs w:val="16"/>
+          <w:highlight w:val="white"/>
+          <w:lang w:val="en-US" w:eastAsia="en-US"/>
+        </w:rPr>
+        <w:t>c</w:t>
+      </w:r>
+      <w:r>
+        <w:rPr>
+          <w:rFonts w:cs="Arial"/>
+          <w:color w:val="000000"/>
+          <w:sz w:val="16"/>
+          <w:szCs w:val="16"/>
+          <w:highlight w:val="white"/>
+          <w:lang w:val="en-US" w:eastAsia="en-US"/>
+        </w:rPr>
+        <w:t>oax</w:t>
+      </w:r>
+      <w:r>
+        <w:rPr>
+          <w:rFonts w:cs="Arial"/>
+          <w:color w:val="000000"/>
+          <w:sz w:val="16"/>
+          <w:szCs w:val="16"/>
+          <w:lang w:val="en-US" w:eastAsia="en-US"/>
+        </w:rPr>
+        <w:t>1</w:t>
+      </w:r>
+      <w:r>
+        <w:rPr>
+          <w:rFonts w:cs="Arial"/>
+          <w:color w:val="000000"/>
+          <w:sz w:val="16"/>
+          <w:szCs w:val="16"/>
+          <w:lang w:val="en-US" w:eastAsia="en-US"/>
+        </w:rPr>
+        <w:t>,</w:t>
+      </w:r>
+      <w:r>
+        <w:rPr>
+          <w:rFonts w:cs="Arial"/>
+          <w:color w:val="000000"/>
+          <w:sz w:val="16"/>
+          <w:szCs w:val="16"/>
+          <w:lang w:val="en-US" w:eastAsia="en-US"/>
+        </w:rPr>
+        <w:t xml:space="preserve"> </w:t>
+      </w:r>
+      <w:r>
+        <w:rPr>
+          <w:rFonts w:cs="Arial"/>
+          <w:color w:val="000000"/>
+          <w:sz w:val="16"/>
+          <w:szCs w:val="16"/>
+          <w:highlight w:val="white"/>
+          <w:lang w:val="en-US" w:eastAsia="en-US"/>
+        </w:rPr>
+        <w:t>Join gnd</w:t>
+      </w:r>
+      <w:r>
+        <w:rPr>
+          <w:rFonts w:cs="Arial"/>
+          <w:color w:val="000000"/>
+          <w:sz w:val="16"/>
+          <w:szCs w:val="16"/>
+          <w:lang w:val="en-US" w:eastAsia="en-US"/>
+        </w:rPr>
+        <w:t>,</w:t>
+      </w:r>
+      <w:r>
+        <w:rPr>
+          <w:rFonts w:cs="Arial"/>
+          <w:color w:val="000000"/>
+          <w:sz w:val="16"/>
+          <w:szCs w:val="16"/>
+          <w:lang w:val="en-US" w:eastAsia="en-US"/>
+        </w:rPr>
+        <w:t xml:space="preserve"> </w:t>
+      </w:r>
+      <w:r>
+        <w:rPr>
+          <w:rFonts w:cs="Arial"/>
+          <w:color w:val="000000"/>
+          <w:sz w:val="16"/>
+          <w:szCs w:val="16"/>
+          <w:lang w:val="en-US" w:eastAsia="en-US"/>
+        </w:rPr>
+        <w:t xml:space="preserve">connected with </w:t>
+      </w:r>
+      <w:r>
+        <w:rPr>
+          <w:rFonts w:cs="Arial"/>
+          <w:color w:val="000000"/>
+          <w:sz w:val="16"/>
+          <w:szCs w:val="16"/>
+          <w:highlight w:val="white"/>
+          <w:lang w:val="en-US" w:eastAsia="en-US"/>
+        </w:rPr>
+        <w:t>cable1</w:t>
+      </w:r>
+      <w:r>
+        <w:rPr>
+          <w:rFonts w:cs="Arial"/>
+          <w:color w:val="000000"/>
+          <w:sz w:val="16"/>
+          <w:szCs w:val="16"/>
+          <w:lang w:val="en-US" w:eastAsia="en-US"/>
+        </w:rPr>
+        <w:t xml:space="preserve">, </w:t>
+      </w:r>
+      <w:r>
+        <w:rPr>
+          <w:rFonts w:cs="Arial"/>
+          <w:color w:val="000000"/>
+          <w:sz w:val="16"/>
+          <w:szCs w:val="16"/>
+          <w:highlight w:val="white"/>
+          <w:lang w:val="en-US" w:eastAsia="en-US"/>
+        </w:rPr>
+        <w:t>end a shield</w:t>
+      </w:r>
+    </w:p>
+    <w:p>
+      <w:pPr>
+        <w:rPr>
+          <w:rFonts w:cs="Arial"/>
+          <w:color w:val="000000"/>
+          <w:sz w:val="16"/>
+          <w:szCs w:val="16"/>
+          <w:lang w:val="en-US" w:eastAsia="en-US"/>
+        </w:rPr>
+      </w:pPr>
+    </w:p>
+    <w:p>
+      <w:pPr>
+        <w:rPr>
+          <w:rFonts w:cs="Arial"/>
+          <w:color w:val="000000"/>
+          <w:sz w:val="16"/>
+          <w:szCs w:val="16"/>
+          <w:lang w:val="en-US" w:eastAsia="en-US"/>
+        </w:rPr>
+      </w:pPr>
+      <w:r>
+        <w:rPr>
+          <w:rFonts w:cs="Arial"/>
+          <w:color w:val="000000"/>
+          <w:sz w:val="16"/>
+          <w:szCs w:val="16"/>
+          <w:highlight w:val="white"/>
+          <w:lang w:val="en-US" w:eastAsia="en-US"/>
+        </w:rPr>
+        <w:t>_210122</w:t>
+      </w:r>
+      <w:r>
+        <w:rPr>
+          <w:rFonts w:cs="Arial"/>
+          <w:color w:val="000000"/>
+          <w:sz w:val="16"/>
+          <w:szCs w:val="16"/>
+          <w:lang w:val="en-US" w:eastAsia="en-US"/>
+        </w:rPr>
+        <w:t xml:space="preserve"> </w:t>
+      </w:r>
+      <w:r>
+        <w:rPr>
+          <w:rFonts w:cs="Arial"/>
+          <w:color w:val="000000"/>
+          <w:sz w:val="16"/>
+          <w:szCs w:val="16"/>
+          <w:lang w:val="en-US" w:eastAsia="en-US"/>
+        </w:rPr>
+        <w:t>arinc1/c1/</w:t>
+      </w:r>
+      <w:r>
+        <w:rPr>
+          <w:rFonts w:cs="Arial"/>
+          <w:color w:val="000000"/>
+          <w:sz w:val="16"/>
+          <w:szCs w:val="16"/>
+          <w:highlight w:val="white"/>
+          <w:lang w:val="en-US" w:eastAsia="en-US"/>
+        </w:rPr>
+        <w:t>coax</w:t>
+      </w:r>
+      <w:r>
+        <w:rPr>
+          <w:rFonts w:cs="Arial"/>
+          <w:color w:val="000000"/>
+          <w:sz w:val="16"/>
+          <w:szCs w:val="16"/>
+          <w:lang w:val="en-US" w:eastAsia="en-US"/>
+        </w:rPr>
+        <w:t>2</w:t>
+      </w:r>
+      <w:r>
+        <w:rPr>
+          <w:rFonts w:cs="Arial"/>
+          <w:color w:val="000000"/>
+          <w:sz w:val="16"/>
+          <w:szCs w:val="16"/>
+          <w:lang w:val="en-US" w:eastAsia="en-US"/>
+        </w:rPr>
+        <w:t xml:space="preserve">, </w:t>
+      </w:r>
+      <w:r>
+        <w:rPr>
+          <w:rFonts w:cs="Arial"/>
+          <w:color w:val="000000"/>
+          <w:sz w:val="16"/>
+          <w:szCs w:val="16"/>
+          <w:highlight w:val="white"/>
+          <w:lang w:val="en-US" w:eastAsia="en-US"/>
+        </w:rPr>
+        <w:t>Interface signal</w:t>
+      </w:r>
+      <w:r>
+        <w:rPr>
+          <w:rFonts w:cs="Arial"/>
+          <w:color w:val="000000"/>
+          <w:sz w:val="16"/>
+          <w:szCs w:val="16"/>
+          <w:lang w:val="en-US" w:eastAsia="en-US"/>
+        </w:rPr>
+        <w:t>, not connected</w:t>
+      </w:r>
+    </w:p>
+    <w:p>
+      <w:pPr>
+        <w:rPr>
+          <w:rFonts w:cs="Arial"/>
+          <w:color w:val="000000"/>
+          <w:sz w:val="16"/>
+          <w:szCs w:val="16"/>
+          <w:lang w:val="en-US" w:eastAsia="en-US"/>
+        </w:rPr>
+      </w:pPr>
+      <w:r>
+        <w:rPr>
+          <w:rFonts w:cs="Arial"/>
+          <w:color w:val="000000"/>
+          <w:sz w:val="16"/>
+          <w:szCs w:val="16"/>
+          <w:highlight w:val="white"/>
+          <w:lang w:val="en-US" w:eastAsia="en-US"/>
+        </w:rPr>
+        <w:t>_210123</w:t>
+      </w:r>
+      <w:r>
+        <w:rPr>
+          <w:rFonts w:cs="Arial"/>
+          <w:color w:val="000000"/>
+          <w:sz w:val="16"/>
+          <w:szCs w:val="16"/>
+          <w:lang w:val="en-US" w:eastAsia="en-US"/>
+        </w:rPr>
+        <w:t xml:space="preserve"> </w:t>
+      </w:r>
+      <w:r>
+        <w:rPr>
+          <w:rFonts w:cs="Arial"/>
+          <w:color w:val="000000"/>
+          <w:sz w:val="16"/>
+          <w:szCs w:val="16"/>
+          <w:lang w:val="en-US" w:eastAsia="en-US"/>
+        </w:rPr>
+        <w:t>arinc1/c1/</w:t>
+      </w:r>
+      <w:r>
+        <w:rPr>
+          <w:rFonts w:cs="Arial"/>
+          <w:color w:val="000000"/>
+          <w:sz w:val="16"/>
+          <w:szCs w:val="16"/>
+          <w:highlight w:val="white"/>
+          <w:lang w:val="en-US" w:eastAsia="en-US"/>
+        </w:rPr>
+        <w:t>coax</w:t>
+      </w:r>
+      <w:r>
+        <w:rPr>
+          <w:rFonts w:cs="Arial"/>
+          <w:color w:val="000000"/>
+          <w:sz w:val="16"/>
+          <w:szCs w:val="16"/>
+          <w:lang w:val="en-US" w:eastAsia="en-US"/>
+        </w:rPr>
+        <w:t>2</w:t>
+      </w:r>
+      <w:r>
+        <w:rPr>
+          <w:rFonts w:cs="Arial"/>
+          <w:color w:val="000000"/>
+          <w:sz w:val="16"/>
+          <w:szCs w:val="16"/>
+          <w:lang w:val="en-US" w:eastAsia="en-US"/>
+        </w:rPr>
+        <w:t>,</w:t>
+      </w:r>
+      <w:r>
+        <w:rPr>
+          <w:rFonts w:cs="Arial"/>
+          <w:color w:val="000000"/>
+          <w:sz w:val="16"/>
+          <w:szCs w:val="16"/>
+          <w:highlight w:val="white"/>
+          <w:lang w:val="en-US" w:eastAsia="en-US"/>
+        </w:rPr>
+        <w:t xml:space="preserve"> Join signal</w:t>
+      </w:r>
+      <w:r>
+        <w:rPr>
+          <w:rFonts w:cs="Arial"/>
+          <w:color w:val="000000"/>
+          <w:sz w:val="16"/>
+          <w:szCs w:val="16"/>
+          <w:lang w:val="en-US" w:eastAsia="en-US"/>
+        </w:rPr>
+        <w:t xml:space="preserve">, connected with </w:t>
+      </w:r>
+      <w:r>
+        <w:rPr>
+          <w:rFonts w:cs="Arial"/>
+          <w:color w:val="000000"/>
+          <w:sz w:val="16"/>
+          <w:szCs w:val="16"/>
+          <w:highlight w:val="white"/>
+          <w:lang w:val="en-US" w:eastAsia="en-US"/>
+        </w:rPr>
+        <w:t>cable1</w:t>
+      </w:r>
+      <w:r>
+        <w:rPr>
+          <w:rFonts w:cs="Arial"/>
+          <w:color w:val="000000"/>
+          <w:sz w:val="16"/>
+          <w:szCs w:val="16"/>
+          <w:lang w:val="en-US" w:eastAsia="en-US"/>
+        </w:rPr>
+        <w:t xml:space="preserve">, </w:t>
+      </w:r>
+      <w:r>
+        <w:rPr>
+          <w:rFonts w:cs="Arial"/>
+          <w:color w:val="000000"/>
+          <w:sz w:val="16"/>
+          <w:szCs w:val="16"/>
+          <w:highlight w:val="white"/>
+          <w:lang w:val="en-US" w:eastAsia="en-US"/>
+        </w:rPr>
+        <w:t>end a signal</w:t>
+      </w:r>
+    </w:p>
+    <w:p>
+      <w:pPr>
+        <w:rPr>
+          <w:rFonts w:cs="Arial"/>
+          <w:color w:val="000000"/>
+          <w:sz w:val="16"/>
+          <w:szCs w:val="16"/>
+          <w:lang w:val="en-US" w:eastAsia="en-US"/>
+        </w:rPr>
+      </w:pPr>
+      <w:r>
+        <w:rPr>
+          <w:rFonts w:cs="Arial"/>
+          <w:color w:val="000000"/>
+          <w:sz w:val="16"/>
+          <w:szCs w:val="16"/>
+          <w:highlight w:val="white"/>
+          <w:lang w:val="en-US" w:eastAsia="en-US"/>
+        </w:rPr>
+        <w:t>_210124</w:t>
+      </w:r>
+      <w:r>
+        <w:rPr>
+          <w:rFonts w:cs="Arial"/>
+          <w:color w:val="000000"/>
+          <w:sz w:val="16"/>
+          <w:szCs w:val="16"/>
+          <w:lang w:val="en-US" w:eastAsia="en-US"/>
+        </w:rPr>
+        <w:t xml:space="preserve"> </w:t>
+      </w:r>
+      <w:r>
+        <w:rPr>
+          <w:rFonts w:cs="Arial"/>
+          <w:color w:val="000000"/>
+          <w:sz w:val="16"/>
+          <w:szCs w:val="16"/>
+          <w:lang w:val="en-US" w:eastAsia="en-US"/>
+        </w:rPr>
+        <w:t>arinc1/c1/</w:t>
+      </w:r>
+      <w:r>
+        <w:rPr>
+          <w:rFonts w:cs="Arial"/>
+          <w:color w:val="000000"/>
+          <w:sz w:val="16"/>
+          <w:szCs w:val="16"/>
+          <w:highlight w:val="white"/>
+          <w:lang w:val="en-US" w:eastAsia="en-US"/>
+        </w:rPr>
+        <w:t>coax</w:t>
+      </w:r>
+      <w:r>
+        <w:rPr>
+          <w:rFonts w:cs="Arial"/>
+          <w:color w:val="000000"/>
+          <w:sz w:val="16"/>
+          <w:szCs w:val="16"/>
+          <w:lang w:val="en-US" w:eastAsia="en-US"/>
+        </w:rPr>
+        <w:t>2</w:t>
+      </w:r>
+      <w:r>
+        <w:rPr>
+          <w:rFonts w:cs="Arial"/>
+          <w:color w:val="000000"/>
+          <w:sz w:val="16"/>
+          <w:szCs w:val="16"/>
+          <w:lang w:val="en-US" w:eastAsia="en-US"/>
+        </w:rPr>
+        <w:t xml:space="preserve">, </w:t>
+      </w:r>
+      <w:r>
+        <w:rPr>
+          <w:rFonts w:cs="Arial"/>
+          <w:color w:val="000000"/>
+          <w:sz w:val="16"/>
+          <w:szCs w:val="16"/>
+          <w:highlight w:val="white"/>
+          <w:lang w:val="en-US" w:eastAsia="en-US"/>
+        </w:rPr>
+        <w:t>Interface gnd</w:t>
+      </w:r>
+      <w:r>
+        <w:rPr>
+          <w:rFonts w:cs="Arial"/>
+          <w:color w:val="000000"/>
+          <w:sz w:val="16"/>
+          <w:szCs w:val="16"/>
+          <w:lang w:val="en-US" w:eastAsia="en-US"/>
+        </w:rPr>
+        <w:t>, not connected</w:t>
+      </w:r>
+    </w:p>
+    <w:p>
+      <w:pPr>
+        <w:rPr>
+          <w:rFonts w:cs="Arial"/>
+          <w:color w:val="000000"/>
+          <w:sz w:val="16"/>
+          <w:szCs w:val="16"/>
+          <w:lang w:val="en-US" w:eastAsia="en-US"/>
+        </w:rPr>
+      </w:pPr>
+      <w:r>
+        <w:rPr>
+          <w:rFonts w:cs="Arial"/>
+          <w:color w:val="000000"/>
+          <w:sz w:val="16"/>
+          <w:szCs w:val="16"/>
+          <w:highlight w:val="white"/>
+          <w:lang w:val="en-US" w:eastAsia="en-US"/>
+        </w:rPr>
+        <w:t>_210125</w:t>
+      </w:r>
+      <w:r>
+        <w:rPr>
+          <w:rFonts w:cs="Arial"/>
+          <w:color w:val="000000"/>
+          <w:sz w:val="16"/>
+          <w:szCs w:val="16"/>
+          <w:lang w:val="en-US" w:eastAsia="en-US"/>
+        </w:rPr>
+        <w:t xml:space="preserve"> </w:t>
+      </w:r>
+      <w:r>
+        <w:rPr>
+          <w:rFonts w:cs="Arial"/>
+          <w:color w:val="000000"/>
+          <w:sz w:val="16"/>
+          <w:szCs w:val="16"/>
+          <w:lang w:val="en-US" w:eastAsia="en-US"/>
+        </w:rPr>
+        <w:t>arinc1/c1/</w:t>
+      </w:r>
+      <w:r>
+        <w:rPr>
+          <w:rFonts w:cs="Arial"/>
+          <w:color w:val="000000"/>
+          <w:sz w:val="16"/>
+          <w:szCs w:val="16"/>
+          <w:highlight w:val="white"/>
+          <w:lang w:val="en-US" w:eastAsia="en-US"/>
+        </w:rPr>
+        <w:t>c</w:t>
+      </w:r>
+      <w:r>
+        <w:rPr>
+          <w:rFonts w:cs="Arial"/>
+          <w:color w:val="000000"/>
+          <w:sz w:val="16"/>
+          <w:szCs w:val="16"/>
+          <w:highlight w:val="white"/>
+          <w:lang w:val="en-US" w:eastAsia="en-US"/>
+        </w:rPr>
+        <w:t>oax</w:t>
+      </w:r>
+      <w:r>
+        <w:rPr>
+          <w:rFonts w:cs="Arial"/>
+          <w:color w:val="000000"/>
+          <w:sz w:val="16"/>
+          <w:szCs w:val="16"/>
+          <w:lang w:val="en-US" w:eastAsia="en-US"/>
+        </w:rPr>
+        <w:t>2</w:t>
+      </w:r>
+      <w:r>
+        <w:rPr>
+          <w:rFonts w:cs="Arial"/>
+          <w:color w:val="000000"/>
+          <w:sz w:val="16"/>
+          <w:szCs w:val="16"/>
+          <w:lang w:val="en-US" w:eastAsia="en-US"/>
+        </w:rPr>
+        <w:t>,</w:t>
+      </w:r>
+      <w:r>
+        <w:rPr>
+          <w:rFonts w:cs="Arial"/>
+          <w:color w:val="000000"/>
+          <w:sz w:val="16"/>
+          <w:szCs w:val="16"/>
+          <w:lang w:val="en-US" w:eastAsia="en-US"/>
+        </w:rPr>
+        <w:t xml:space="preserve"> </w:t>
+      </w:r>
+      <w:r>
+        <w:rPr>
+          <w:rFonts w:cs="Arial"/>
+          <w:color w:val="000000"/>
+          <w:sz w:val="16"/>
+          <w:szCs w:val="16"/>
+          <w:highlight w:val="white"/>
+          <w:lang w:val="en-US" w:eastAsia="en-US"/>
+        </w:rPr>
+        <w:t>Join gnd</w:t>
+      </w:r>
+      <w:r>
+        <w:rPr>
+          <w:rFonts w:cs="Arial"/>
+          <w:color w:val="000000"/>
+          <w:sz w:val="16"/>
+          <w:szCs w:val="16"/>
+          <w:lang w:val="en-US" w:eastAsia="en-US"/>
+        </w:rPr>
+        <w:t>,</w:t>
+      </w:r>
+      <w:r>
+        <w:rPr>
+          <w:rFonts w:cs="Arial"/>
+          <w:color w:val="000000"/>
+          <w:sz w:val="16"/>
+          <w:szCs w:val="16"/>
+          <w:lang w:val="en-US" w:eastAsia="en-US"/>
+        </w:rPr>
+        <w:t xml:space="preserve"> </w:t>
+      </w:r>
+      <w:r>
+        <w:rPr>
+          <w:rFonts w:cs="Arial"/>
+          <w:color w:val="000000"/>
+          <w:sz w:val="16"/>
+          <w:szCs w:val="16"/>
+          <w:lang w:val="en-US" w:eastAsia="en-US"/>
+        </w:rPr>
+        <w:t xml:space="preserve">connected with </w:t>
+      </w:r>
+      <w:r>
+        <w:rPr>
+          <w:rFonts w:cs="Arial"/>
+          <w:color w:val="000000"/>
+          <w:sz w:val="16"/>
+          <w:szCs w:val="16"/>
+          <w:highlight w:val="white"/>
+          <w:lang w:val="en-US" w:eastAsia="en-US"/>
+        </w:rPr>
+        <w:t>cable1</w:t>
+      </w:r>
+      <w:r>
+        <w:rPr>
+          <w:rFonts w:cs="Arial"/>
+          <w:color w:val="000000"/>
+          <w:sz w:val="16"/>
+          <w:szCs w:val="16"/>
+          <w:lang w:val="en-US" w:eastAsia="en-US"/>
+        </w:rPr>
+        <w:t xml:space="preserve">, </w:t>
+      </w:r>
+      <w:r>
+        <w:rPr>
+          <w:rFonts w:cs="Arial"/>
+          <w:color w:val="000000"/>
+          <w:sz w:val="16"/>
+          <w:szCs w:val="16"/>
+          <w:highlight w:val="white"/>
+          <w:lang w:val="en-US" w:eastAsia="en-US"/>
+        </w:rPr>
+        <w:t>end a shield</w:t>
+      </w:r>
+    </w:p>
+    <w:p>
+      <w:pPr>
+        <w:rPr>
+          <w:rFonts w:cs="Arial"/>
+          <w:color w:val="000000"/>
+          <w:sz w:val="16"/>
+          <w:szCs w:val="16"/>
+          <w:lang w:val="en-US" w:eastAsia="en-US"/>
+        </w:rPr>
+      </w:pPr>
+    </w:p>
+    <w:p>
+      <w:pPr>
+        <w:rPr>
+          <w:rFonts w:cs="Arial"/>
+          <w:color w:val="000000"/>
+          <w:sz w:val="16"/>
+          <w:szCs w:val="16"/>
+          <w:lang w:val="en-US" w:eastAsia="en-US"/>
+        </w:rPr>
+      </w:pPr>
+      <w:r>
+        <w:rPr>
+          <w:rFonts w:cs="Arial"/>
+          <w:color w:val="000000"/>
+          <w:sz w:val="16"/>
+          <w:szCs w:val="16"/>
+          <w:highlight w:val="white"/>
+          <w:lang w:val="en-US" w:eastAsia="en-US"/>
+        </w:rPr>
+        <w:t>_210132</w:t>
+      </w:r>
+      <w:r>
+        <w:rPr>
+          <w:rFonts w:cs="Arial"/>
+          <w:color w:val="000000"/>
+          <w:sz w:val="16"/>
+          <w:szCs w:val="16"/>
+          <w:lang w:val="en-US" w:eastAsia="en-US"/>
+        </w:rPr>
+        <w:t xml:space="preserve"> </w:t>
+      </w:r>
+      <w:r>
+        <w:rPr>
+          <w:rFonts w:cs="Arial"/>
+          <w:color w:val="000000"/>
+          <w:sz w:val="16"/>
+          <w:szCs w:val="16"/>
+          <w:lang w:val="en-US" w:eastAsia="en-US"/>
+        </w:rPr>
+        <w:t xml:space="preserve">arinc1/c1/power3, </w:t>
+      </w:r>
+      <w:r>
+        <w:rPr>
+          <w:rFonts w:cs="Arial"/>
+          <w:color w:val="000000"/>
+          <w:sz w:val="16"/>
+          <w:szCs w:val="16"/>
+          <w:highlight w:val="white"/>
+          <w:lang w:val="en-US" w:eastAsia="en-US"/>
+        </w:rPr>
+        <w:t>Int term</w:t>
+      </w:r>
+      <w:r>
+        <w:rPr>
+          <w:rFonts w:cs="Arial"/>
+          <w:color w:val="000000"/>
+          <w:sz w:val="16"/>
+          <w:szCs w:val="16"/>
+          <w:lang w:val="en-US" w:eastAsia="en-US"/>
+        </w:rPr>
+        <w:t>,</w:t>
+      </w:r>
+      <w:r>
+        <w:rPr>
+          <w:rFonts w:cs="Arial"/>
+          <w:color w:val="000000"/>
+          <w:sz w:val="16"/>
+          <w:szCs w:val="16"/>
+          <w:lang w:val="en-US" w:eastAsia="en-US"/>
+        </w:rPr>
+        <w:t xml:space="preserve"> connected with cable3, </w:t>
+      </w:r>
+      <w:r>
+        <w:rPr>
+          <w:rFonts w:cs="Arial"/>
+          <w:color w:val="000000"/>
+          <w:sz w:val="16"/>
+          <w:szCs w:val="16"/>
+          <w:highlight w:val="white"/>
+          <w:lang w:val="en-US" w:eastAsia="en-US"/>
+        </w:rPr>
+        <w:t>end a A</w:t>
+      </w:r>
+    </w:p>
+    <w:p>
+      <w:pPr>
+        <w:rPr>
+          <w:rFonts w:cs="Arial"/>
+          <w:color w:val="000000"/>
+          <w:sz w:val="16"/>
+          <w:szCs w:val="16"/>
+          <w:lang w:val="en-US" w:eastAsia="en-US"/>
+        </w:rPr>
+      </w:pPr>
+      <w:r>
+        <w:rPr>
+          <w:rFonts w:cs="Arial"/>
+          <w:color w:val="000000"/>
+          <w:sz w:val="16"/>
+          <w:szCs w:val="16"/>
+          <w:highlight w:val="white"/>
+          <w:lang w:val="en-US" w:eastAsia="en-US"/>
+        </w:rPr>
+        <w:t>_210133</w:t>
+      </w:r>
+      <w:r>
+        <w:rPr>
+          <w:rFonts w:cs="Arial"/>
+          <w:color w:val="000000"/>
+          <w:sz w:val="16"/>
+          <w:szCs w:val="16"/>
+          <w:lang w:val="en-US" w:eastAsia="en-US"/>
+        </w:rPr>
+        <w:t xml:space="preserve"> </w:t>
+      </w:r>
+      <w:r>
+        <w:rPr>
+          <w:rFonts w:cs="Arial"/>
+          <w:color w:val="000000"/>
+          <w:sz w:val="16"/>
+          <w:szCs w:val="16"/>
+          <w:lang w:val="en-US" w:eastAsia="en-US"/>
+        </w:rPr>
+        <w:t xml:space="preserve">arinc1/c1/power3, </w:t>
+      </w:r>
+      <w:r>
+        <w:rPr>
+          <w:rFonts w:cs="Arial"/>
+          <w:color w:val="000000"/>
+          <w:sz w:val="16"/>
+          <w:szCs w:val="16"/>
+          <w:highlight w:val="white"/>
+          <w:lang w:val="en-US" w:eastAsia="en-US"/>
+        </w:rPr>
+        <w:t>Join</w:t>
+      </w:r>
+      <w:r>
+        <w:rPr>
+          <w:rFonts w:cs="Arial"/>
+          <w:color w:val="000000"/>
+          <w:sz w:val="16"/>
+          <w:szCs w:val="16"/>
+          <w:highlight w:val="white"/>
+          <w:lang w:val="en-US" w:eastAsia="en-US"/>
+        </w:rPr>
+        <w:t xml:space="preserve"> term</w:t>
+      </w:r>
+      <w:r>
+        <w:rPr>
+          <w:rFonts w:cs="Arial"/>
+          <w:color w:val="000000"/>
+          <w:sz w:val="16"/>
+          <w:szCs w:val="16"/>
+          <w:lang w:val="en-US" w:eastAsia="en-US"/>
+        </w:rPr>
+        <w:t>,</w:t>
+      </w:r>
+      <w:r>
+        <w:rPr>
+          <w:rFonts w:cs="Arial"/>
+          <w:color w:val="000000"/>
+          <w:sz w:val="16"/>
+          <w:szCs w:val="16"/>
+          <w:lang w:val="en-US" w:eastAsia="en-US"/>
+        </w:rPr>
+        <w:t xml:space="preserve"> </w:t>
+      </w:r>
+      <w:r>
+        <w:rPr>
+          <w:rFonts w:cs="Arial"/>
+          <w:color w:val="000000"/>
+          <w:sz w:val="16"/>
+          <w:szCs w:val="16"/>
+          <w:lang w:val="en-US" w:eastAsia="en-US"/>
+        </w:rPr>
+        <w:t>not connected</w:t>
+      </w:r>
+    </w:p>
+    <w:p>
+      <w:pPr>
+        <w:rPr>
+          <w:rFonts w:cs="Arial"/>
+          <w:color w:val="000000"/>
+          <w:sz w:val="16"/>
+          <w:szCs w:val="16"/>
+          <w:lang w:val="en-US" w:eastAsia="en-US"/>
+        </w:rPr>
+      </w:pPr>
+    </w:p>
+    <w:p>
+      <w:pPr>
+        <w:rPr>
+          <w:rFonts w:cs="Arial"/>
+          <w:color w:val="000000"/>
+          <w:sz w:val="16"/>
+          <w:szCs w:val="16"/>
+          <w:lang w:val="en-US" w:eastAsia="en-US"/>
+        </w:rPr>
+      </w:pPr>
+      <w:r>
+        <w:rPr>
+          <w:rFonts w:cs="Arial"/>
+          <w:color w:val="000000"/>
+          <w:sz w:val="16"/>
+          <w:szCs w:val="16"/>
+          <w:highlight w:val="white"/>
+          <w:lang w:val="en-US" w:eastAsia="en-US"/>
+        </w:rPr>
+        <w:t>_210142</w:t>
+      </w:r>
+      <w:r>
+        <w:rPr>
+          <w:rFonts w:cs="Arial"/>
+          <w:color w:val="000000"/>
+          <w:sz w:val="16"/>
+          <w:szCs w:val="16"/>
+          <w:lang w:val="en-US" w:eastAsia="en-US"/>
+        </w:rPr>
+        <w:t xml:space="preserve"> arinc1/c1/power4, </w:t>
+      </w:r>
+      <w:r>
+        <w:rPr>
+          <w:rFonts w:cs="Arial"/>
+          <w:color w:val="000000"/>
+          <w:sz w:val="16"/>
+          <w:szCs w:val="16"/>
+          <w:highlight w:val="white"/>
+          <w:lang w:val="en-US" w:eastAsia="en-US"/>
+        </w:rPr>
+        <w:t>Int term</w:t>
+      </w:r>
+      <w:r>
+        <w:rPr>
+          <w:rFonts w:cs="Arial"/>
+          <w:color w:val="000000"/>
+          <w:sz w:val="16"/>
+          <w:szCs w:val="16"/>
+          <w:lang w:val="en-US" w:eastAsia="en-US"/>
+        </w:rPr>
+        <w:t>,</w:t>
+      </w:r>
+      <w:r>
+        <w:rPr>
+          <w:rFonts w:cs="Arial"/>
+          <w:color w:val="000000"/>
+          <w:sz w:val="16"/>
+          <w:szCs w:val="16"/>
+          <w:lang w:val="en-US" w:eastAsia="en-US"/>
+        </w:rPr>
+        <w:t xml:space="preserve"> connected with cable3, </w:t>
+      </w:r>
+      <w:r>
+        <w:rPr>
+          <w:rFonts w:cs="Arial"/>
+          <w:color w:val="000000"/>
+          <w:sz w:val="16"/>
+          <w:szCs w:val="16"/>
+          <w:highlight w:val="white"/>
+          <w:lang w:val="en-US" w:eastAsia="en-US"/>
+        </w:rPr>
+        <w:t xml:space="preserve">end a </w:t>
+      </w:r>
+      <w:r>
+        <w:rPr>
+          <w:rFonts w:cs="Arial"/>
+          <w:color w:val="000000"/>
+          <w:sz w:val="16"/>
+          <w:szCs w:val="16"/>
+          <w:lang w:val="en-US" w:eastAsia="en-US"/>
+        </w:rPr>
+        <w:t>B</w:t>
+      </w:r>
+    </w:p>
+    <w:p>
+      <w:pPr>
+        <w:rPr>
+          <w:rFonts w:cs="Arial"/>
+          <w:color w:val="000000"/>
+          <w:sz w:val="16"/>
+          <w:szCs w:val="16"/>
+          <w:lang w:val="en-US" w:eastAsia="en-US"/>
+        </w:rPr>
+      </w:pPr>
+      <w:r>
+        <w:rPr>
+          <w:rFonts w:cs="Arial"/>
+          <w:color w:val="000000"/>
+          <w:sz w:val="16"/>
+          <w:szCs w:val="16"/>
+          <w:highlight w:val="white"/>
+          <w:lang w:val="en-US" w:eastAsia="en-US"/>
+        </w:rPr>
+        <w:t>_210143</w:t>
+      </w:r>
+      <w:r>
+        <w:rPr>
+          <w:rFonts w:cs="Arial"/>
+          <w:color w:val="000000"/>
+          <w:sz w:val="16"/>
+          <w:szCs w:val="16"/>
+          <w:lang w:val="en-US" w:eastAsia="en-US"/>
+        </w:rPr>
+        <w:t xml:space="preserve"> </w:t>
+      </w:r>
+      <w:r>
+        <w:rPr>
+          <w:rFonts w:cs="Arial"/>
+          <w:color w:val="000000"/>
+          <w:sz w:val="16"/>
+          <w:szCs w:val="16"/>
+          <w:lang w:val="en-US" w:eastAsia="en-US"/>
+        </w:rPr>
+        <w:t xml:space="preserve">arinc1/c1/power4, </w:t>
+      </w:r>
+      <w:r>
+        <w:rPr>
+          <w:rFonts w:cs="Arial"/>
+          <w:color w:val="000000"/>
+          <w:sz w:val="16"/>
+          <w:szCs w:val="16"/>
+          <w:highlight w:val="white"/>
+          <w:lang w:val="en-US" w:eastAsia="en-US"/>
+        </w:rPr>
+        <w:t>Join</w:t>
+      </w:r>
+      <w:r>
+        <w:rPr>
+          <w:rFonts w:cs="Arial"/>
+          <w:color w:val="000000"/>
+          <w:sz w:val="16"/>
+          <w:szCs w:val="16"/>
+          <w:highlight w:val="white"/>
+          <w:lang w:val="en-US" w:eastAsia="en-US"/>
+        </w:rPr>
+        <w:t xml:space="preserve"> term</w:t>
+      </w:r>
+      <w:r>
+        <w:rPr>
+          <w:rFonts w:cs="Arial"/>
+          <w:color w:val="000000"/>
+          <w:sz w:val="16"/>
+          <w:szCs w:val="16"/>
+          <w:lang w:val="en-US" w:eastAsia="en-US"/>
+        </w:rPr>
+        <w:t>,</w:t>
+      </w:r>
+      <w:r>
+        <w:rPr>
+          <w:rFonts w:cs="Arial"/>
+          <w:color w:val="000000"/>
+          <w:sz w:val="16"/>
+          <w:szCs w:val="16"/>
+          <w:lang w:val="en-US" w:eastAsia="en-US"/>
+        </w:rPr>
+        <w:t xml:space="preserve"> </w:t>
+      </w:r>
+      <w:r>
+        <w:rPr>
+          <w:rFonts w:cs="Arial"/>
+          <w:color w:val="000000"/>
+          <w:sz w:val="16"/>
+          <w:szCs w:val="16"/>
+          <w:lang w:val="en-US" w:eastAsia="en-US"/>
+        </w:rPr>
+        <w:t>not connected</w:t>
+      </w:r>
+    </w:p>
+    <w:p>
+      <w:pPr>
+        <w:rPr>
+          <w:rFonts w:cs="Arial"/>
+          <w:color w:val="000000"/>
+          <w:sz w:val="16"/>
+          <w:szCs w:val="16"/>
+          <w:lang w:val="en-US" w:eastAsia="en-US"/>
+        </w:rPr>
+      </w:pPr>
+    </w:p>
+    <w:p>
+      <w:pPr>
+        <w:rPr>
+          <w:rFonts w:cs="Arial"/>
+          <w:color w:val="000000"/>
+          <w:sz w:val="16"/>
+          <w:szCs w:val="16"/>
+          <w:lang w:val="en-US" w:eastAsia="en-US"/>
+        </w:rPr>
+      </w:pPr>
+      <w:r>
+        <w:rPr>
+          <w:rFonts w:cs="Arial"/>
+          <w:color w:val="000000"/>
+          <w:sz w:val="16"/>
+          <w:szCs w:val="16"/>
+          <w:highlight w:val="white"/>
+          <w:lang w:val="en-US" w:eastAsia="en-US"/>
+        </w:rPr>
+        <w:t>_210152</w:t>
+      </w:r>
+      <w:r>
+        <w:rPr>
+          <w:rFonts w:cs="Arial"/>
+          <w:color w:val="000000"/>
+          <w:sz w:val="16"/>
+          <w:szCs w:val="16"/>
+          <w:lang w:val="en-US" w:eastAsia="en-US"/>
+        </w:rPr>
+        <w:t xml:space="preserve"> </w:t>
+      </w:r>
+      <w:r>
+        <w:rPr>
+          <w:rFonts w:cs="Arial"/>
+          <w:color w:val="000000"/>
+          <w:sz w:val="16"/>
+          <w:szCs w:val="16"/>
+          <w:lang w:val="en-US" w:eastAsia="en-US"/>
+        </w:rPr>
+        <w:t xml:space="preserve">arinc1/c1/signal5, </w:t>
+      </w:r>
+      <w:r>
+        <w:rPr>
+          <w:rFonts w:cs="Arial"/>
+          <w:color w:val="000000"/>
+          <w:sz w:val="16"/>
+          <w:szCs w:val="16"/>
+          <w:highlight w:val="white"/>
+          <w:lang w:val="en-US" w:eastAsia="en-US"/>
+        </w:rPr>
+        <w:t>Int term</w:t>
+      </w:r>
+      <w:r>
+        <w:rPr>
+          <w:rFonts w:cs="Arial"/>
+          <w:color w:val="000000"/>
+          <w:sz w:val="16"/>
+          <w:szCs w:val="16"/>
+          <w:lang w:val="en-US" w:eastAsia="en-US"/>
+        </w:rPr>
+        <w:t>,</w:t>
+      </w:r>
+      <w:r>
+        <w:rPr>
+          <w:rFonts w:cs="Arial"/>
+          <w:color w:val="000000"/>
+          <w:sz w:val="16"/>
+          <w:szCs w:val="16"/>
+          <w:lang w:val="en-US" w:eastAsia="en-US"/>
+        </w:rPr>
+        <w:t xml:space="preserve"> connected with wire1, </w:t>
+      </w:r>
+      <w:r>
+        <w:rPr>
+          <w:rFonts w:cs="Arial"/>
+          <w:color w:val="000000"/>
+          <w:sz w:val="16"/>
+          <w:szCs w:val="16"/>
+          <w:highlight w:val="white"/>
+          <w:lang w:val="en-US" w:eastAsia="en-US"/>
+        </w:rPr>
         <w:t>end a</w:t>
       </w:r>
     </w:p>
@@ -3774,50 +4944,26 @@
           <w:lang w:val="en-US"/>
         </w:rPr>
       </w:pPr>
-    </w:p>
-    <w:p>
-      <w:pPr>
-        <w:rPr>
-          <w:lang w:val="en-US"/>
-        </w:rPr>
-      </w:pPr>
-    </w:p>
-    <w:p>
-      <w:pPr>
-        <w:rPr>
-          <w:lang w:val="en-US"/>
-        </w:rPr>
-      </w:pPr>
-      <w:r>
-        <w:rPr>
-          <w:lang w:val="en-US"/>
-        </w:rPr>
-        <w:t>N2: On the arinc1 side</w:t>
-      </w:r>
-    </w:p>
-    <w:p>
-      <w:pPr>
-        <w:rPr>
-          <w:lang w:val="en-US"/>
-        </w:rPr>
-      </w:pPr>
-    </w:p>
-    <w:p>
-      <w:pPr>
-        <w:rPr>
-          <w:lang w:val="en-US"/>
-        </w:rPr>
-      </w:pPr>
-      <w:r>
-        <w:rPr>
-          <w:rFonts w:cs="Arial"/>
-          <w:color w:val="000000"/>
-          <w:sz w:val="16"/>
-          <w:szCs w:val="16"/>
-          <w:highlight w:val="white"/>
-          <w:lang w:val="en-US" w:eastAsia="en-US"/>
-        </w:rPr>
-        <w:t>_210112</w:t>
+      <w:r>
+        <w:rPr>
+          <w:rFonts w:cs="Arial"/>
+          <w:color w:val="000000"/>
+          <w:sz w:val="16"/>
+          <w:szCs w:val="16"/>
+          <w:highlight w:val="white"/>
+          <w:lang w:val="en-US" w:eastAsia="en-US"/>
+        </w:rPr>
+        <w:t>_21015</w:t>
+      </w:r>
+      <w:r>
+        <w:rPr>
+          <w:rFonts w:cs="Arial"/>
+          <w:color w:val="000000"/>
+          <w:sz w:val="16"/>
+          <w:szCs w:val="16"/>
+          <w:lang w:val="en-US" w:eastAsia="en-US"/>
+        </w:rPr>
+        <w:t>3</w:t>
       </w:r>
       <w:r>
         <w:rPr>
@@ -3845,71 +4991,6 @@
           <w:color w:val="000000"/>
           <w:sz w:val="16"/>
           <w:szCs w:val="16"/>
-          <w:highlight w:val="white"/>
-          <w:lang w:val="en-US" w:eastAsia="en-US"/>
-        </w:rPr>
-        <w:t>coax</w:t>
-      </w:r>
-      <w:r>
-        <w:rPr>
-          <w:rFonts w:cs="Arial"/>
-          <w:color w:val="000000"/>
-          <w:sz w:val="16"/>
-          <w:szCs w:val="16"/>
-          <w:lang w:val="en-US" w:eastAsia="en-US"/>
-        </w:rPr>
-        <w:t xml:space="preserve">1, </w:t>
-      </w:r>
-      <w:r>
-        <w:rPr>
-          <w:rFonts w:cs="Arial"/>
-          <w:color w:val="000000"/>
-          <w:sz w:val="16"/>
-          <w:szCs w:val="16"/>
-          <w:highlight w:val="white"/>
-          <w:lang w:val="en-US" w:eastAsia="en-US"/>
-        </w:rPr>
-        <w:t>Interface signal</w:t>
-      </w:r>
-      <w:r>
-        <w:rPr>
-          <w:rFonts w:cs="Arial"/>
-          <w:color w:val="000000"/>
-          <w:sz w:val="16"/>
-          <w:szCs w:val="16"/>
-          <w:lang w:val="en-US" w:eastAsia="en-US"/>
-        </w:rPr>
-        <w:t>, not connected</w:t>
-      </w:r>
-    </w:p>
-    <w:p>
-      <w:pPr>
-        <w:rPr>
-          <w:rFonts w:cs="Arial"/>
-          <w:color w:val="000000"/>
-          <w:sz w:val="16"/>
-          <w:szCs w:val="16"/>
-          <w:lang w:val="en-US" w:eastAsia="en-US"/>
-        </w:rPr>
-      </w:pPr>
-      <w:r>
-        <w:rPr>
-          <w:rFonts w:cs="Arial"/>
-          <w:color w:val="000000"/>
-          <w:sz w:val="16"/>
-          <w:szCs w:val="16"/>
-          <w:highlight w:val="white"/>
-          <w:lang w:val="en-US" w:eastAsia="en-US"/>
-        </w:rPr>
-        <w:t>_210113</w:t>
-      </w:r>
-      <w:r>
-        <w:rPr>
-          <w:rFonts w:cs="Arial"/>
-          <w:color w:val="000000"/>
-          <w:sz w:val="16"/>
-          <w:szCs w:val="16"/>
-          <w:highlight w:val="white"/>
           <w:lang w:val="en-US" w:eastAsia="en-US"/>
         </w:rPr>
         <w:t xml:space="preserve"> </w:t>
@@ -3922,39 +5003,29 @@
           <w:szCs w:val="16"/>
           <w:lang w:val="en-US" w:eastAsia="en-US"/>
         </w:rPr>
-        <w:t>arinc1/c1/</w:t>
-      </w:r>
-      <w:r>
-        <w:rPr>
-          <w:rFonts w:cs="Arial"/>
-          <w:color w:val="000000"/>
-          <w:sz w:val="16"/>
-          <w:szCs w:val="16"/>
-          <w:highlight w:val="white"/>
-          <w:lang w:val="en-US" w:eastAsia="en-US"/>
-        </w:rPr>
-        <w:t>c</w:t>
-      </w:r>
-      <w:r>
-        <w:rPr>
-          <w:rFonts w:cs="Arial"/>
-          <w:color w:val="000000"/>
-          <w:sz w:val="16"/>
-          <w:szCs w:val="16"/>
-          <w:highlight w:val="white"/>
-          <w:lang w:val="en-US" w:eastAsia="en-US"/>
-        </w:rPr>
-        <w:t>oax</w:t>
-      </w:r>
-      <w:r>
-        <w:rPr>
-          <w:rFonts w:cs="Arial"/>
-          <w:color w:val="000000"/>
-          <w:sz w:val="16"/>
-          <w:szCs w:val="16"/>
-          <w:lang w:val="en-US" w:eastAsia="en-US"/>
-        </w:rPr>
-        <w:t>1</w:t>
+        <w:t xml:space="preserve">signal5, </w:t>
+      </w:r>
+      <w:r>
+        <w:rPr>
+          <w:rFonts w:cs="Arial"/>
+          <w:color w:val="000000"/>
+          <w:sz w:val="16"/>
+          <w:szCs w:val="16"/>
+          <w:highlight w:val="white"/>
+          <w:lang w:val="en-US" w:eastAsia="en-US"/>
+        </w:rPr>
+        <w:t>Join</w:t>
+      </w:r>
+      <w:r>
+        <w:rPr>
+          <w:rFonts w:cs="Arial"/>
+          <w:color w:val="000000"/>
+          <w:sz w:val="16"/>
+          <w:szCs w:val="16"/>
+          <w:highlight w:val="white"/>
+          <w:lang w:val="en-US" w:eastAsia="en-US"/>
+        </w:rPr>
+        <w:t xml:space="preserve"> term</w:t>
       </w:r>
       <w:r>
         <w:rPr>
@@ -3972,7 +5043,6 @@
           <w:color w:val="000000"/>
           <w:sz w:val="16"/>
           <w:szCs w:val="16"/>
-          <w:highlight w:val="white"/>
           <w:lang w:val="en-US" w:eastAsia="en-US"/>
         </w:rPr>
         <w:t xml:space="preserve"> </w:t>
@@ -3983,1034 +5053,6 @@
           <w:color w:val="000000"/>
           <w:sz w:val="16"/>
           <w:szCs w:val="16"/>
-          <w:highlight w:val="white"/>
-          <w:lang w:val="en-US" w:eastAsia="en-US"/>
-        </w:rPr>
-        <w:t>Join signal</w:t>
-      </w:r>
-      <w:r>
-        <w:rPr>
-          <w:rFonts w:cs="Arial"/>
-          <w:color w:val="000000"/>
-          <w:sz w:val="16"/>
-          <w:szCs w:val="16"/>
-          <w:lang w:val="en-US" w:eastAsia="en-US"/>
-        </w:rPr>
-        <w:t xml:space="preserve">, connected with </w:t>
-      </w:r>
-      <w:r>
-        <w:rPr>
-          <w:rFonts w:cs="Arial"/>
-          <w:color w:val="000000"/>
-          <w:sz w:val="16"/>
-          <w:szCs w:val="16"/>
-          <w:highlight w:val="white"/>
-          <w:lang w:val="en-US" w:eastAsia="en-US"/>
-        </w:rPr>
-        <w:t>cable1</w:t>
-      </w:r>
-      <w:r>
-        <w:rPr>
-          <w:rFonts w:cs="Arial"/>
-          <w:color w:val="000000"/>
-          <w:sz w:val="16"/>
-          <w:szCs w:val="16"/>
-          <w:lang w:val="en-US" w:eastAsia="en-US"/>
-        </w:rPr>
-        <w:t xml:space="preserve">, </w:t>
-      </w:r>
-      <w:r>
-        <w:rPr>
-          <w:rFonts w:cs="Arial"/>
-          <w:color w:val="000000"/>
-          <w:sz w:val="16"/>
-          <w:szCs w:val="16"/>
-          <w:highlight w:val="white"/>
-          <w:lang w:val="en-US" w:eastAsia="en-US"/>
-        </w:rPr>
-        <w:t>end a signal</w:t>
-      </w:r>
-    </w:p>
-    <w:p>
-      <w:pPr>
-        <w:rPr>
-          <w:rFonts w:cs="Arial"/>
-          <w:color w:val="000000"/>
-          <w:sz w:val="16"/>
-          <w:szCs w:val="16"/>
-          <w:lang w:val="en-US" w:eastAsia="en-US"/>
-        </w:rPr>
-      </w:pPr>
-      <w:r>
-        <w:rPr>
-          <w:rFonts w:cs="Arial"/>
-          <w:color w:val="000000"/>
-          <w:sz w:val="16"/>
-          <w:szCs w:val="16"/>
-          <w:highlight w:val="white"/>
-          <w:lang w:val="en-US" w:eastAsia="en-US"/>
-        </w:rPr>
-        <w:t>_210114</w:t>
-      </w:r>
-      <w:r>
-        <w:rPr>
-          <w:rFonts w:cs="Arial"/>
-          <w:color w:val="000000"/>
-          <w:sz w:val="16"/>
-          <w:szCs w:val="16"/>
-          <w:highlight w:val="white"/>
-          <w:lang w:val="en-US" w:eastAsia="en-US"/>
-        </w:rPr>
-        <w:t xml:space="preserve"> </w:t>
-      </w:r>
-      <w:r>
-        <w:rPr>
-          <w:rFonts w:cs="Arial"/>
-          <w:color w:val="000000"/>
-          <w:sz w:val="16"/>
-          <w:szCs w:val="16"/>
-          <w:lang w:val="en-US" w:eastAsia="en-US"/>
-        </w:rPr>
-        <w:t>arinc1/c1/</w:t>
-      </w:r>
-      <w:r>
-        <w:rPr>
-          <w:rFonts w:cs="Arial"/>
-          <w:color w:val="000000"/>
-          <w:sz w:val="16"/>
-          <w:szCs w:val="16"/>
-          <w:highlight w:val="white"/>
-          <w:lang w:val="en-US" w:eastAsia="en-US"/>
-        </w:rPr>
-        <w:t>c</w:t>
-      </w:r>
-      <w:r>
-        <w:rPr>
-          <w:rFonts w:cs="Arial"/>
-          <w:color w:val="000000"/>
-          <w:sz w:val="16"/>
-          <w:szCs w:val="16"/>
-          <w:highlight w:val="white"/>
-          <w:lang w:val="en-US" w:eastAsia="en-US"/>
-        </w:rPr>
-        <w:t>oax</w:t>
-      </w:r>
-      <w:r>
-        <w:rPr>
-          <w:rFonts w:cs="Arial"/>
-          <w:color w:val="000000"/>
-          <w:sz w:val="16"/>
-          <w:szCs w:val="16"/>
-          <w:lang w:val="en-US" w:eastAsia="en-US"/>
-        </w:rPr>
-        <w:t>1</w:t>
-      </w:r>
-      <w:r>
-        <w:rPr>
-          <w:rFonts w:cs="Arial"/>
-          <w:color w:val="000000"/>
-          <w:sz w:val="16"/>
-          <w:szCs w:val="16"/>
-          <w:lang w:val="en-US" w:eastAsia="en-US"/>
-        </w:rPr>
-        <w:t>,</w:t>
-      </w:r>
-      <w:r>
-        <w:rPr>
-          <w:rFonts w:cs="Arial"/>
-          <w:color w:val="000000"/>
-          <w:sz w:val="16"/>
-          <w:szCs w:val="16"/>
-          <w:lang w:val="en-US" w:eastAsia="en-US"/>
-        </w:rPr>
-        <w:t xml:space="preserve"> </w:t>
-      </w:r>
-      <w:r>
-        <w:rPr>
-          <w:rFonts w:cs="Arial"/>
-          <w:color w:val="000000"/>
-          <w:sz w:val="16"/>
-          <w:szCs w:val="16"/>
-          <w:highlight w:val="white"/>
-          <w:lang w:val="en-US" w:eastAsia="en-US"/>
-        </w:rPr>
-        <w:t>Interface gnd</w:t>
-      </w:r>
-      <w:r>
-        <w:rPr>
-          <w:rFonts w:cs="Arial"/>
-          <w:color w:val="000000"/>
-          <w:sz w:val="16"/>
-          <w:szCs w:val="16"/>
-          <w:lang w:val="en-US" w:eastAsia="en-US"/>
-        </w:rPr>
-        <w:t>, not connected</w:t>
-      </w:r>
-    </w:p>
-    <w:p>
-      <w:pPr>
-        <w:rPr>
-          <w:rFonts w:cs="Arial"/>
-          <w:color w:val="000000"/>
-          <w:sz w:val="16"/>
-          <w:szCs w:val="16"/>
-          <w:lang w:val="en-US" w:eastAsia="en-US"/>
-        </w:rPr>
-      </w:pPr>
-      <w:r>
-        <w:rPr>
-          <w:rFonts w:cs="Arial"/>
-          <w:color w:val="000000"/>
-          <w:sz w:val="16"/>
-          <w:szCs w:val="16"/>
-          <w:highlight w:val="white"/>
-          <w:lang w:val="en-US" w:eastAsia="en-US"/>
-        </w:rPr>
-        <w:t>_210115</w:t>
-      </w:r>
-      <w:r>
-        <w:rPr>
-          <w:rFonts w:cs="Arial"/>
-          <w:color w:val="000000"/>
-          <w:sz w:val="16"/>
-          <w:szCs w:val="16"/>
-          <w:highlight w:val="white"/>
-          <w:lang w:val="en-US" w:eastAsia="en-US"/>
-        </w:rPr>
-        <w:t xml:space="preserve"> </w:t>
-      </w:r>
-      <w:r>
-        <w:rPr>
-          <w:rFonts w:cs="Arial"/>
-          <w:color w:val="000000"/>
-          <w:sz w:val="16"/>
-          <w:szCs w:val="16"/>
-          <w:lang w:val="en-US" w:eastAsia="en-US"/>
-        </w:rPr>
-        <w:t>arinc1/c1/</w:t>
-      </w:r>
-      <w:r>
-        <w:rPr>
-          <w:rFonts w:cs="Arial"/>
-          <w:color w:val="000000"/>
-          <w:sz w:val="16"/>
-          <w:szCs w:val="16"/>
-          <w:highlight w:val="white"/>
-          <w:lang w:val="en-US" w:eastAsia="en-US"/>
-        </w:rPr>
-        <w:t>c</w:t>
-      </w:r>
-      <w:r>
-        <w:rPr>
-          <w:rFonts w:cs="Arial"/>
-          <w:color w:val="000000"/>
-          <w:sz w:val="16"/>
-          <w:szCs w:val="16"/>
-          <w:highlight w:val="white"/>
-          <w:lang w:val="en-US" w:eastAsia="en-US"/>
-        </w:rPr>
-        <w:t>oax</w:t>
-      </w:r>
-      <w:r>
-        <w:rPr>
-          <w:rFonts w:cs="Arial"/>
-          <w:color w:val="000000"/>
-          <w:sz w:val="16"/>
-          <w:szCs w:val="16"/>
-          <w:lang w:val="en-US" w:eastAsia="en-US"/>
-        </w:rPr>
-        <w:t>1</w:t>
-      </w:r>
-      <w:r>
-        <w:rPr>
-          <w:rFonts w:cs="Arial"/>
-          <w:color w:val="000000"/>
-          <w:sz w:val="16"/>
-          <w:szCs w:val="16"/>
-          <w:lang w:val="en-US" w:eastAsia="en-US"/>
-        </w:rPr>
-        <w:t>,</w:t>
-      </w:r>
-      <w:r>
-        <w:rPr>
-          <w:rFonts w:cs="Arial"/>
-          <w:color w:val="000000"/>
-          <w:sz w:val="16"/>
-          <w:szCs w:val="16"/>
-          <w:lang w:val="en-US" w:eastAsia="en-US"/>
-        </w:rPr>
-        <w:t xml:space="preserve"> </w:t>
-      </w:r>
-      <w:r>
-        <w:rPr>
-          <w:rFonts w:cs="Arial"/>
-          <w:color w:val="000000"/>
-          <w:sz w:val="16"/>
-          <w:szCs w:val="16"/>
-          <w:highlight w:val="white"/>
-          <w:lang w:val="en-US" w:eastAsia="en-US"/>
-        </w:rPr>
-        <w:t>Join gnd</w:t>
-      </w:r>
-      <w:r>
-        <w:rPr>
-          <w:rFonts w:cs="Arial"/>
-          <w:color w:val="000000"/>
-          <w:sz w:val="16"/>
-          <w:szCs w:val="16"/>
-          <w:lang w:val="en-US" w:eastAsia="en-US"/>
-        </w:rPr>
-        <w:t>,</w:t>
-      </w:r>
-      <w:r>
-        <w:rPr>
-          <w:rFonts w:cs="Arial"/>
-          <w:color w:val="000000"/>
-          <w:sz w:val="16"/>
-          <w:szCs w:val="16"/>
-          <w:lang w:val="en-US" w:eastAsia="en-US"/>
-        </w:rPr>
-        <w:t xml:space="preserve"> </w:t>
-      </w:r>
-      <w:r>
-        <w:rPr>
-          <w:rFonts w:cs="Arial"/>
-          <w:color w:val="000000"/>
-          <w:sz w:val="16"/>
-          <w:szCs w:val="16"/>
-          <w:lang w:val="en-US" w:eastAsia="en-US"/>
-        </w:rPr>
-        <w:t xml:space="preserve">connected with </w:t>
-      </w:r>
-      <w:r>
-        <w:rPr>
-          <w:rFonts w:cs="Arial"/>
-          <w:color w:val="000000"/>
-          <w:sz w:val="16"/>
-          <w:szCs w:val="16"/>
-          <w:highlight w:val="white"/>
-          <w:lang w:val="en-US" w:eastAsia="en-US"/>
-        </w:rPr>
-        <w:t>cable1</w:t>
-      </w:r>
-      <w:r>
-        <w:rPr>
-          <w:rFonts w:cs="Arial"/>
-          <w:color w:val="000000"/>
-          <w:sz w:val="16"/>
-          <w:szCs w:val="16"/>
-          <w:lang w:val="en-US" w:eastAsia="en-US"/>
-        </w:rPr>
-        <w:t>,</w:t>
-      </w:r>
-      <w:r>
-        <w:rPr>
-          <w:rFonts w:cs="Arial"/>
-          <w:color w:val="000000"/>
-          <w:sz w:val="16"/>
-          <w:szCs w:val="16"/>
-          <w:lang w:val="en-US" w:eastAsia="en-US"/>
-        </w:rPr>
-        <w:t xml:space="preserve"> </w:t>
-      </w:r>
-      <w:r>
-        <w:rPr>
-          <w:rFonts w:cs="Arial"/>
-          <w:color w:val="000000"/>
-          <w:sz w:val="16"/>
-          <w:szCs w:val="16"/>
-          <w:highlight w:val="white"/>
-          <w:lang w:val="en-US" w:eastAsia="en-US"/>
-        </w:rPr>
-        <w:t>end a shield</w:t>
-      </w:r>
-    </w:p>
-    <w:p>
-      <w:pPr>
-        <w:rPr>
-          <w:rFonts w:cs="Arial"/>
-          <w:color w:val="000000"/>
-          <w:sz w:val="16"/>
-          <w:szCs w:val="16"/>
-          <w:lang w:val="en-US" w:eastAsia="en-US"/>
-        </w:rPr>
-      </w:pPr>
-    </w:p>
-    <w:p>
-      <w:pPr>
-        <w:rPr>
-          <w:rFonts w:cs="Arial"/>
-          <w:color w:val="000000"/>
-          <w:sz w:val="16"/>
-          <w:szCs w:val="16"/>
-          <w:lang w:val="en-US" w:eastAsia="en-US"/>
-        </w:rPr>
-      </w:pPr>
-      <w:r>
-        <w:rPr>
-          <w:rFonts w:cs="Arial"/>
-          <w:color w:val="000000"/>
-          <w:sz w:val="16"/>
-          <w:szCs w:val="16"/>
-          <w:highlight w:val="white"/>
-          <w:lang w:val="en-US" w:eastAsia="en-US"/>
-        </w:rPr>
-        <w:t>_210122</w:t>
-      </w:r>
-      <w:r>
-        <w:rPr>
-          <w:rFonts w:cs="Arial"/>
-          <w:color w:val="000000"/>
-          <w:sz w:val="16"/>
-          <w:szCs w:val="16"/>
-          <w:lang w:val="en-US" w:eastAsia="en-US"/>
-        </w:rPr>
-        <w:t xml:space="preserve"> </w:t>
-      </w:r>
-      <w:r>
-        <w:rPr>
-          <w:rFonts w:cs="Arial"/>
-          <w:color w:val="000000"/>
-          <w:sz w:val="16"/>
-          <w:szCs w:val="16"/>
-          <w:lang w:val="en-US" w:eastAsia="en-US"/>
-        </w:rPr>
-        <w:t>arinc1/c1/</w:t>
-      </w:r>
-      <w:r>
-        <w:rPr>
-          <w:rFonts w:cs="Arial"/>
-          <w:color w:val="000000"/>
-          <w:sz w:val="16"/>
-          <w:szCs w:val="16"/>
-          <w:highlight w:val="white"/>
-          <w:lang w:val="en-US" w:eastAsia="en-US"/>
-        </w:rPr>
-        <w:t>coax</w:t>
-      </w:r>
-      <w:r>
-        <w:rPr>
-          <w:rFonts w:cs="Arial"/>
-          <w:color w:val="000000"/>
-          <w:sz w:val="16"/>
-          <w:szCs w:val="16"/>
-          <w:lang w:val="en-US" w:eastAsia="en-US"/>
-        </w:rPr>
-        <w:t>2</w:t>
-      </w:r>
-      <w:r>
-        <w:rPr>
-          <w:rFonts w:cs="Arial"/>
-          <w:color w:val="000000"/>
-          <w:sz w:val="16"/>
-          <w:szCs w:val="16"/>
-          <w:lang w:val="en-US" w:eastAsia="en-US"/>
-        </w:rPr>
-        <w:t xml:space="preserve">, </w:t>
-      </w:r>
-      <w:r>
-        <w:rPr>
-          <w:rFonts w:cs="Arial"/>
-          <w:color w:val="000000"/>
-          <w:sz w:val="16"/>
-          <w:szCs w:val="16"/>
-          <w:highlight w:val="white"/>
-          <w:lang w:val="en-US" w:eastAsia="en-US"/>
-        </w:rPr>
-        <w:t>Interface signal</w:t>
-      </w:r>
-      <w:r>
-        <w:rPr>
-          <w:rFonts w:cs="Arial"/>
-          <w:color w:val="000000"/>
-          <w:sz w:val="16"/>
-          <w:szCs w:val="16"/>
-          <w:lang w:val="en-US" w:eastAsia="en-US"/>
-        </w:rPr>
-        <w:t>, not connected</w:t>
-      </w:r>
-    </w:p>
-    <w:p>
-      <w:pPr>
-        <w:rPr>
-          <w:rFonts w:cs="Arial"/>
-          <w:color w:val="000000"/>
-          <w:sz w:val="16"/>
-          <w:szCs w:val="16"/>
-          <w:lang w:val="en-US" w:eastAsia="en-US"/>
-        </w:rPr>
-      </w:pPr>
-      <w:r>
-        <w:rPr>
-          <w:rFonts w:cs="Arial"/>
-          <w:color w:val="000000"/>
-          <w:sz w:val="16"/>
-          <w:szCs w:val="16"/>
-          <w:highlight w:val="white"/>
-          <w:lang w:val="en-US" w:eastAsia="en-US"/>
-        </w:rPr>
-        <w:t>_210123</w:t>
-      </w:r>
-      <w:r>
-        <w:rPr>
-          <w:rFonts w:cs="Arial"/>
-          <w:color w:val="000000"/>
-          <w:sz w:val="16"/>
-          <w:szCs w:val="16"/>
-          <w:lang w:val="en-US" w:eastAsia="en-US"/>
-        </w:rPr>
-        <w:t xml:space="preserve"> </w:t>
-      </w:r>
-      <w:r>
-        <w:rPr>
-          <w:rFonts w:cs="Arial"/>
-          <w:color w:val="000000"/>
-          <w:sz w:val="16"/>
-          <w:szCs w:val="16"/>
-          <w:lang w:val="en-US" w:eastAsia="en-US"/>
-        </w:rPr>
-        <w:t>arinc1/c1/</w:t>
-      </w:r>
-      <w:r>
-        <w:rPr>
-          <w:rFonts w:cs="Arial"/>
-          <w:color w:val="000000"/>
-          <w:sz w:val="16"/>
-          <w:szCs w:val="16"/>
-          <w:highlight w:val="white"/>
-          <w:lang w:val="en-US" w:eastAsia="en-US"/>
-        </w:rPr>
-        <w:t>coax</w:t>
-      </w:r>
-      <w:r>
-        <w:rPr>
-          <w:rFonts w:cs="Arial"/>
-          <w:color w:val="000000"/>
-          <w:sz w:val="16"/>
-          <w:szCs w:val="16"/>
-          <w:lang w:val="en-US" w:eastAsia="en-US"/>
-        </w:rPr>
-        <w:t>2</w:t>
-      </w:r>
-      <w:r>
-        <w:rPr>
-          <w:rFonts w:cs="Arial"/>
-          <w:color w:val="000000"/>
-          <w:sz w:val="16"/>
-          <w:szCs w:val="16"/>
-          <w:lang w:val="en-US" w:eastAsia="en-US"/>
-        </w:rPr>
-        <w:t>,</w:t>
-      </w:r>
-      <w:r>
-        <w:rPr>
-          <w:rFonts w:cs="Arial"/>
-          <w:color w:val="000000"/>
-          <w:sz w:val="16"/>
-          <w:szCs w:val="16"/>
-          <w:highlight w:val="white"/>
-          <w:lang w:val="en-US" w:eastAsia="en-US"/>
-        </w:rPr>
-        <w:t xml:space="preserve"> Join signal</w:t>
-      </w:r>
-      <w:r>
-        <w:rPr>
-          <w:rFonts w:cs="Arial"/>
-          <w:color w:val="000000"/>
-          <w:sz w:val="16"/>
-          <w:szCs w:val="16"/>
-          <w:lang w:val="en-US" w:eastAsia="en-US"/>
-        </w:rPr>
-        <w:t xml:space="preserve">, connected with </w:t>
-      </w:r>
-      <w:r>
-        <w:rPr>
-          <w:rFonts w:cs="Arial"/>
-          <w:color w:val="000000"/>
-          <w:sz w:val="16"/>
-          <w:szCs w:val="16"/>
-          <w:highlight w:val="white"/>
-          <w:lang w:val="en-US" w:eastAsia="en-US"/>
-        </w:rPr>
-        <w:t>cable1</w:t>
-      </w:r>
-      <w:r>
-        <w:rPr>
-          <w:rFonts w:cs="Arial"/>
-          <w:color w:val="000000"/>
-          <w:sz w:val="16"/>
-          <w:szCs w:val="16"/>
-          <w:lang w:val="en-US" w:eastAsia="en-US"/>
-        </w:rPr>
-        <w:t xml:space="preserve">, </w:t>
-      </w:r>
-      <w:r>
-        <w:rPr>
-          <w:rFonts w:cs="Arial"/>
-          <w:color w:val="000000"/>
-          <w:sz w:val="16"/>
-          <w:szCs w:val="16"/>
-          <w:highlight w:val="white"/>
-          <w:lang w:val="en-US" w:eastAsia="en-US"/>
-        </w:rPr>
-        <w:t>end a signal</w:t>
-      </w:r>
-    </w:p>
-    <w:p>
-      <w:pPr>
-        <w:rPr>
-          <w:rFonts w:cs="Arial"/>
-          <w:color w:val="000000"/>
-          <w:sz w:val="16"/>
-          <w:szCs w:val="16"/>
-          <w:lang w:val="en-US" w:eastAsia="en-US"/>
-        </w:rPr>
-      </w:pPr>
-      <w:r>
-        <w:rPr>
-          <w:rFonts w:cs="Arial"/>
-          <w:color w:val="000000"/>
-          <w:sz w:val="16"/>
-          <w:szCs w:val="16"/>
-          <w:highlight w:val="white"/>
-          <w:lang w:val="en-US" w:eastAsia="en-US"/>
-        </w:rPr>
-        <w:t>_210124</w:t>
-      </w:r>
-      <w:r>
-        <w:rPr>
-          <w:rFonts w:cs="Arial"/>
-          <w:color w:val="000000"/>
-          <w:sz w:val="16"/>
-          <w:szCs w:val="16"/>
-          <w:lang w:val="en-US" w:eastAsia="en-US"/>
-        </w:rPr>
-        <w:t xml:space="preserve"> </w:t>
-      </w:r>
-      <w:r>
-        <w:rPr>
-          <w:rFonts w:cs="Arial"/>
-          <w:color w:val="000000"/>
-          <w:sz w:val="16"/>
-          <w:szCs w:val="16"/>
-          <w:lang w:val="en-US" w:eastAsia="en-US"/>
-        </w:rPr>
-        <w:t>arinc1/c1/</w:t>
-      </w:r>
-      <w:r>
-        <w:rPr>
-          <w:rFonts w:cs="Arial"/>
-          <w:color w:val="000000"/>
-          <w:sz w:val="16"/>
-          <w:szCs w:val="16"/>
-          <w:highlight w:val="white"/>
-          <w:lang w:val="en-US" w:eastAsia="en-US"/>
-        </w:rPr>
-        <w:t>coax</w:t>
-      </w:r>
-      <w:r>
-        <w:rPr>
-          <w:rFonts w:cs="Arial"/>
-          <w:color w:val="000000"/>
-          <w:sz w:val="16"/>
-          <w:szCs w:val="16"/>
-          <w:lang w:val="en-US" w:eastAsia="en-US"/>
-        </w:rPr>
-        <w:t>2</w:t>
-      </w:r>
-      <w:r>
-        <w:rPr>
-          <w:rFonts w:cs="Arial"/>
-          <w:color w:val="000000"/>
-          <w:sz w:val="16"/>
-          <w:szCs w:val="16"/>
-          <w:lang w:val="en-US" w:eastAsia="en-US"/>
-        </w:rPr>
-        <w:t xml:space="preserve">, </w:t>
-      </w:r>
-      <w:r>
-        <w:rPr>
-          <w:rFonts w:cs="Arial"/>
-          <w:color w:val="000000"/>
-          <w:sz w:val="16"/>
-          <w:szCs w:val="16"/>
-          <w:highlight w:val="white"/>
-          <w:lang w:val="en-US" w:eastAsia="en-US"/>
-        </w:rPr>
-        <w:t>Interface gnd</w:t>
-      </w:r>
-      <w:r>
-        <w:rPr>
-          <w:rFonts w:cs="Arial"/>
-          <w:color w:val="000000"/>
-          <w:sz w:val="16"/>
-          <w:szCs w:val="16"/>
-          <w:lang w:val="en-US" w:eastAsia="en-US"/>
-        </w:rPr>
-        <w:t>, not connected</w:t>
-      </w:r>
-    </w:p>
-    <w:p>
-      <w:pPr>
-        <w:rPr>
-          <w:rFonts w:cs="Arial"/>
-          <w:color w:val="000000"/>
-          <w:sz w:val="16"/>
-          <w:szCs w:val="16"/>
-          <w:lang w:val="en-US" w:eastAsia="en-US"/>
-        </w:rPr>
-      </w:pPr>
-      <w:r>
-        <w:rPr>
-          <w:rFonts w:cs="Arial"/>
-          <w:color w:val="000000"/>
-          <w:sz w:val="16"/>
-          <w:szCs w:val="16"/>
-          <w:highlight w:val="white"/>
-          <w:lang w:val="en-US" w:eastAsia="en-US"/>
-        </w:rPr>
-        <w:t>_210125</w:t>
-      </w:r>
-      <w:r>
-        <w:rPr>
-          <w:rFonts w:cs="Arial"/>
-          <w:color w:val="000000"/>
-          <w:sz w:val="16"/>
-          <w:szCs w:val="16"/>
-          <w:lang w:val="en-US" w:eastAsia="en-US"/>
-        </w:rPr>
-        <w:t xml:space="preserve"> </w:t>
-      </w:r>
-      <w:r>
-        <w:rPr>
-          <w:rFonts w:cs="Arial"/>
-          <w:color w:val="000000"/>
-          <w:sz w:val="16"/>
-          <w:szCs w:val="16"/>
-          <w:lang w:val="en-US" w:eastAsia="en-US"/>
-        </w:rPr>
-        <w:t>arinc1/c1/</w:t>
-      </w:r>
-      <w:r>
-        <w:rPr>
-          <w:rFonts w:cs="Arial"/>
-          <w:color w:val="000000"/>
-          <w:sz w:val="16"/>
-          <w:szCs w:val="16"/>
-          <w:highlight w:val="white"/>
-          <w:lang w:val="en-US" w:eastAsia="en-US"/>
-        </w:rPr>
-        <w:t>c</w:t>
-      </w:r>
-      <w:r>
-        <w:rPr>
-          <w:rFonts w:cs="Arial"/>
-          <w:color w:val="000000"/>
-          <w:sz w:val="16"/>
-          <w:szCs w:val="16"/>
-          <w:highlight w:val="white"/>
-          <w:lang w:val="en-US" w:eastAsia="en-US"/>
-        </w:rPr>
-        <w:t>oax</w:t>
-      </w:r>
-      <w:r>
-        <w:rPr>
-          <w:rFonts w:cs="Arial"/>
-          <w:color w:val="000000"/>
-          <w:sz w:val="16"/>
-          <w:szCs w:val="16"/>
-          <w:lang w:val="en-US" w:eastAsia="en-US"/>
-        </w:rPr>
-        <w:t>2</w:t>
-      </w:r>
-      <w:r>
-        <w:rPr>
-          <w:rFonts w:cs="Arial"/>
-          <w:color w:val="000000"/>
-          <w:sz w:val="16"/>
-          <w:szCs w:val="16"/>
-          <w:lang w:val="en-US" w:eastAsia="en-US"/>
-        </w:rPr>
-        <w:t>,</w:t>
-      </w:r>
-      <w:r>
-        <w:rPr>
-          <w:rFonts w:cs="Arial"/>
-          <w:color w:val="000000"/>
-          <w:sz w:val="16"/>
-          <w:szCs w:val="16"/>
-          <w:lang w:val="en-US" w:eastAsia="en-US"/>
-        </w:rPr>
-        <w:t xml:space="preserve"> </w:t>
-      </w:r>
-      <w:r>
-        <w:rPr>
-          <w:rFonts w:cs="Arial"/>
-          <w:color w:val="000000"/>
-          <w:sz w:val="16"/>
-          <w:szCs w:val="16"/>
-          <w:highlight w:val="white"/>
-          <w:lang w:val="en-US" w:eastAsia="en-US"/>
-        </w:rPr>
-        <w:t>Join gnd</w:t>
-      </w:r>
-      <w:r>
-        <w:rPr>
-          <w:rFonts w:cs="Arial"/>
-          <w:color w:val="000000"/>
-          <w:sz w:val="16"/>
-          <w:szCs w:val="16"/>
-          <w:lang w:val="en-US" w:eastAsia="en-US"/>
-        </w:rPr>
-        <w:t>,</w:t>
-      </w:r>
-      <w:r>
-        <w:rPr>
-          <w:rFonts w:cs="Arial"/>
-          <w:color w:val="000000"/>
-          <w:sz w:val="16"/>
-          <w:szCs w:val="16"/>
-          <w:lang w:val="en-US" w:eastAsia="en-US"/>
-        </w:rPr>
-        <w:t xml:space="preserve"> </w:t>
-      </w:r>
-      <w:r>
-        <w:rPr>
-          <w:rFonts w:cs="Arial"/>
-          <w:color w:val="000000"/>
-          <w:sz w:val="16"/>
-          <w:szCs w:val="16"/>
-          <w:lang w:val="en-US" w:eastAsia="en-US"/>
-        </w:rPr>
-        <w:t xml:space="preserve">connected with </w:t>
-      </w:r>
-      <w:r>
-        <w:rPr>
-          <w:rFonts w:cs="Arial"/>
-          <w:color w:val="000000"/>
-          <w:sz w:val="16"/>
-          <w:szCs w:val="16"/>
-          <w:highlight w:val="white"/>
-          <w:lang w:val="en-US" w:eastAsia="en-US"/>
-        </w:rPr>
-        <w:t>cable1</w:t>
-      </w:r>
-      <w:r>
-        <w:rPr>
-          <w:rFonts w:cs="Arial"/>
-          <w:color w:val="000000"/>
-          <w:sz w:val="16"/>
-          <w:szCs w:val="16"/>
-          <w:lang w:val="en-US" w:eastAsia="en-US"/>
-        </w:rPr>
-        <w:t xml:space="preserve">, </w:t>
-      </w:r>
-      <w:r>
-        <w:rPr>
-          <w:rFonts w:cs="Arial"/>
-          <w:color w:val="000000"/>
-          <w:sz w:val="16"/>
-          <w:szCs w:val="16"/>
-          <w:highlight w:val="white"/>
-          <w:lang w:val="en-US" w:eastAsia="en-US"/>
-        </w:rPr>
-        <w:t>end a shield</w:t>
-      </w:r>
-    </w:p>
-    <w:p>
-      <w:pPr>
-        <w:rPr>
-          <w:rFonts w:cs="Arial"/>
-          <w:color w:val="000000"/>
-          <w:sz w:val="16"/>
-          <w:szCs w:val="16"/>
-          <w:lang w:val="en-US" w:eastAsia="en-US"/>
-        </w:rPr>
-      </w:pPr>
-    </w:p>
-    <w:p>
-      <w:pPr>
-        <w:rPr>
-          <w:rFonts w:cs="Arial"/>
-          <w:color w:val="000000"/>
-          <w:sz w:val="16"/>
-          <w:szCs w:val="16"/>
-          <w:lang w:val="en-US" w:eastAsia="en-US"/>
-        </w:rPr>
-      </w:pPr>
-      <w:r>
-        <w:rPr>
-          <w:rFonts w:cs="Arial"/>
-          <w:color w:val="000000"/>
-          <w:sz w:val="16"/>
-          <w:szCs w:val="16"/>
-          <w:highlight w:val="white"/>
-          <w:lang w:val="en-US" w:eastAsia="en-US"/>
-        </w:rPr>
-        <w:t>_210132</w:t>
-      </w:r>
-      <w:r>
-        <w:rPr>
-          <w:rFonts w:cs="Arial"/>
-          <w:color w:val="000000"/>
-          <w:sz w:val="16"/>
-          <w:szCs w:val="16"/>
-          <w:lang w:val="en-US" w:eastAsia="en-US"/>
-        </w:rPr>
-        <w:t xml:space="preserve"> </w:t>
-      </w:r>
-      <w:r>
-        <w:rPr>
-          <w:rFonts w:cs="Arial"/>
-          <w:color w:val="000000"/>
-          <w:sz w:val="16"/>
-          <w:szCs w:val="16"/>
-          <w:lang w:val="en-US" w:eastAsia="en-US"/>
-        </w:rPr>
-        <w:t>arinc1/c1/</w:t>
-      </w:r>
-      <w:r>
-        <w:rPr>
-          <w:rFonts w:cs="Arial"/>
-          <w:color w:val="000000"/>
-          <w:sz w:val="16"/>
-          <w:szCs w:val="16"/>
-          <w:lang w:val="en-US" w:eastAsia="en-US"/>
-        </w:rPr>
-        <w:t xml:space="preserve">power3, </w:t>
-      </w:r>
-      <w:r>
-        <w:rPr>
-          <w:rFonts w:cs="Arial"/>
-          <w:color w:val="000000"/>
-          <w:sz w:val="16"/>
-          <w:szCs w:val="16"/>
-          <w:highlight w:val="white"/>
-          <w:lang w:val="en-US" w:eastAsia="en-US"/>
-        </w:rPr>
-        <w:t>Int term</w:t>
-      </w:r>
-      <w:r>
-        <w:rPr>
-          <w:rFonts w:cs="Arial"/>
-          <w:color w:val="000000"/>
-          <w:sz w:val="16"/>
-          <w:szCs w:val="16"/>
-          <w:lang w:val="en-US" w:eastAsia="en-US"/>
-        </w:rPr>
-        <w:t>,</w:t>
-      </w:r>
-      <w:r>
-        <w:rPr>
-          <w:rFonts w:cs="Arial"/>
-          <w:color w:val="000000"/>
-          <w:sz w:val="16"/>
-          <w:szCs w:val="16"/>
-          <w:lang w:val="en-US" w:eastAsia="en-US"/>
-        </w:rPr>
-        <w:t xml:space="preserve"> connected with cable3, </w:t>
-      </w:r>
-      <w:r>
-        <w:rPr>
-          <w:rFonts w:cs="Arial"/>
-          <w:color w:val="000000"/>
-          <w:sz w:val="16"/>
-          <w:szCs w:val="16"/>
-          <w:highlight w:val="white"/>
-          <w:lang w:val="en-US" w:eastAsia="en-US"/>
-        </w:rPr>
-        <w:t>end a A</w:t>
-      </w:r>
-    </w:p>
-    <w:p>
-      <w:pPr>
-        <w:rPr>
-          <w:rFonts w:cs="Arial"/>
-          <w:color w:val="000000"/>
-          <w:sz w:val="16"/>
-          <w:szCs w:val="16"/>
-          <w:lang w:val="en-US" w:eastAsia="en-US"/>
-        </w:rPr>
-      </w:pPr>
-      <w:r>
-        <w:rPr>
-          <w:rFonts w:cs="Arial"/>
-          <w:color w:val="000000"/>
-          <w:sz w:val="16"/>
-          <w:szCs w:val="16"/>
-          <w:highlight w:val="white"/>
-          <w:lang w:val="en-US" w:eastAsia="en-US"/>
-        </w:rPr>
-        <w:t>_210133</w:t>
-      </w:r>
-      <w:r>
-        <w:rPr>
-          <w:rFonts w:cs="Arial"/>
-          <w:color w:val="000000"/>
-          <w:sz w:val="16"/>
-          <w:szCs w:val="16"/>
-          <w:lang w:val="en-US" w:eastAsia="en-US"/>
-        </w:rPr>
-        <w:t xml:space="preserve"> </w:t>
-      </w:r>
-      <w:r>
-        <w:rPr>
-          <w:rFonts w:cs="Arial"/>
-          <w:color w:val="000000"/>
-          <w:sz w:val="16"/>
-          <w:szCs w:val="16"/>
-          <w:lang w:val="en-US" w:eastAsia="en-US"/>
-        </w:rPr>
-        <w:t xml:space="preserve">arinc1/c1/power3, </w:t>
-      </w:r>
-      <w:r>
-        <w:rPr>
-          <w:rFonts w:cs="Arial"/>
-          <w:color w:val="000000"/>
-          <w:sz w:val="16"/>
-          <w:szCs w:val="16"/>
-          <w:highlight w:val="white"/>
-          <w:lang w:val="en-US" w:eastAsia="en-US"/>
-        </w:rPr>
-        <w:t>Join</w:t>
-      </w:r>
-      <w:r>
-        <w:rPr>
-          <w:rFonts w:cs="Arial"/>
-          <w:color w:val="000000"/>
-          <w:sz w:val="16"/>
-          <w:szCs w:val="16"/>
-          <w:highlight w:val="white"/>
-          <w:lang w:val="en-US" w:eastAsia="en-US"/>
-        </w:rPr>
-        <w:t xml:space="preserve"> term</w:t>
-      </w:r>
-      <w:r>
-        <w:rPr>
-          <w:rFonts w:cs="Arial"/>
-          <w:color w:val="000000"/>
-          <w:sz w:val="16"/>
-          <w:szCs w:val="16"/>
-          <w:lang w:val="en-US" w:eastAsia="en-US"/>
-        </w:rPr>
-        <w:t>,</w:t>
-      </w:r>
-      <w:r>
-        <w:rPr>
-          <w:rFonts w:cs="Arial"/>
-          <w:color w:val="000000"/>
-          <w:sz w:val="16"/>
-          <w:szCs w:val="16"/>
-          <w:lang w:val="en-US" w:eastAsia="en-US"/>
-        </w:rPr>
-        <w:t xml:space="preserve"> </w:t>
-      </w:r>
-      <w:r>
-        <w:rPr>
-          <w:rFonts w:cs="Arial"/>
-          <w:color w:val="000000"/>
-          <w:sz w:val="16"/>
-          <w:szCs w:val="16"/>
           <w:lang w:val="en-US" w:eastAsia="en-US"/>
         </w:rPr>
         <w:t>not connected</w:t>
@@ -5019,470 +5061,6 @@
     <w:p>
       <w:pPr>
         <w:rPr>
-          <w:rFonts w:cs="Arial"/>
-          <w:color w:val="000000"/>
-          <w:sz w:val="16"/>
-          <w:szCs w:val="16"/>
-          <w:lang w:val="en-US" w:eastAsia="en-US"/>
-        </w:rPr>
-      </w:pPr>
-    </w:p>
-    <w:p>
-      <w:pPr>
-        <w:rPr>
-          <w:rFonts w:cs="Arial"/>
-          <w:color w:val="000000"/>
-          <w:sz w:val="16"/>
-          <w:szCs w:val="16"/>
-          <w:lang w:val="en-US" w:eastAsia="en-US"/>
-        </w:rPr>
-      </w:pPr>
-      <w:r>
-        <w:rPr>
-          <w:rFonts w:cs="Arial"/>
-          <w:color w:val="000000"/>
-          <w:sz w:val="16"/>
-          <w:szCs w:val="16"/>
-          <w:highlight w:val="white"/>
-          <w:lang w:val="en-US" w:eastAsia="en-US"/>
-        </w:rPr>
-        <w:t>_210142</w:t>
-      </w:r>
-      <w:r>
-        <w:rPr>
-          <w:rFonts w:cs="Arial"/>
-          <w:color w:val="000000"/>
-          <w:sz w:val="16"/>
-          <w:szCs w:val="16"/>
-          <w:lang w:val="en-US" w:eastAsia="en-US"/>
-        </w:rPr>
-        <w:t xml:space="preserve"> </w:t>
-      </w:r>
-      <w:r>
-        <w:rPr>
-          <w:rFonts w:cs="Arial"/>
-          <w:color w:val="000000"/>
-          <w:sz w:val="16"/>
-          <w:szCs w:val="16"/>
-          <w:lang w:val="en-US" w:eastAsia="en-US"/>
-        </w:rPr>
-        <w:t>arinc1/c1/</w:t>
-      </w:r>
-      <w:r>
-        <w:rPr>
-          <w:rFonts w:cs="Arial"/>
-          <w:color w:val="000000"/>
-          <w:sz w:val="16"/>
-          <w:szCs w:val="16"/>
-          <w:lang w:val="en-US" w:eastAsia="en-US"/>
-        </w:rPr>
-        <w:t>power4</w:t>
-      </w:r>
-      <w:r>
-        <w:rPr>
-          <w:rFonts w:cs="Arial"/>
-          <w:color w:val="000000"/>
-          <w:sz w:val="16"/>
-          <w:szCs w:val="16"/>
-          <w:lang w:val="en-US" w:eastAsia="en-US"/>
-        </w:rPr>
-        <w:t xml:space="preserve">, </w:t>
-      </w:r>
-      <w:r>
-        <w:rPr>
-          <w:rFonts w:cs="Arial"/>
-          <w:color w:val="000000"/>
-          <w:sz w:val="16"/>
-          <w:szCs w:val="16"/>
-          <w:highlight w:val="white"/>
-          <w:lang w:val="en-US" w:eastAsia="en-US"/>
-        </w:rPr>
-        <w:t>Int term</w:t>
-      </w:r>
-      <w:r>
-        <w:rPr>
-          <w:rFonts w:cs="Arial"/>
-          <w:color w:val="000000"/>
-          <w:sz w:val="16"/>
-          <w:szCs w:val="16"/>
-          <w:lang w:val="en-US" w:eastAsia="en-US"/>
-        </w:rPr>
-        <w:t>,</w:t>
-      </w:r>
-      <w:r>
-        <w:rPr>
-          <w:rFonts w:cs="Arial"/>
-          <w:color w:val="000000"/>
-          <w:sz w:val="16"/>
-          <w:szCs w:val="16"/>
-          <w:lang w:val="en-US" w:eastAsia="en-US"/>
-        </w:rPr>
-        <w:t xml:space="preserve"> connected with cable3, </w:t>
-      </w:r>
-      <w:r>
-        <w:rPr>
-          <w:rFonts w:cs="Arial"/>
-          <w:color w:val="000000"/>
-          <w:sz w:val="16"/>
-          <w:szCs w:val="16"/>
-          <w:highlight w:val="white"/>
-          <w:lang w:val="en-US" w:eastAsia="en-US"/>
-        </w:rPr>
-        <w:t xml:space="preserve">end a </w:t>
-      </w:r>
-      <w:r>
-        <w:rPr>
-          <w:rFonts w:cs="Arial"/>
-          <w:color w:val="000000"/>
-          <w:sz w:val="16"/>
-          <w:szCs w:val="16"/>
-          <w:lang w:val="en-US" w:eastAsia="en-US"/>
-        </w:rPr>
-        <w:t>B</w:t>
-      </w:r>
-    </w:p>
-    <w:p>
-      <w:pPr>
-        <w:rPr>
-          <w:rFonts w:cs="Arial"/>
-          <w:color w:val="000000"/>
-          <w:sz w:val="16"/>
-          <w:szCs w:val="16"/>
-          <w:lang w:val="en-US" w:eastAsia="en-US"/>
-        </w:rPr>
-      </w:pPr>
-      <w:r>
-        <w:rPr>
-          <w:rFonts w:cs="Arial"/>
-          <w:color w:val="000000"/>
-          <w:sz w:val="16"/>
-          <w:szCs w:val="16"/>
-          <w:highlight w:val="white"/>
-          <w:lang w:val="en-US" w:eastAsia="en-US"/>
-        </w:rPr>
-        <w:t>_210143</w:t>
-      </w:r>
-      <w:r>
-        <w:rPr>
-          <w:rFonts w:cs="Arial"/>
-          <w:color w:val="000000"/>
-          <w:sz w:val="16"/>
-          <w:szCs w:val="16"/>
-          <w:lang w:val="en-US" w:eastAsia="en-US"/>
-        </w:rPr>
-        <w:t xml:space="preserve"> </w:t>
-      </w:r>
-      <w:r>
-        <w:rPr>
-          <w:rFonts w:cs="Arial"/>
-          <w:color w:val="000000"/>
-          <w:sz w:val="16"/>
-          <w:szCs w:val="16"/>
-          <w:lang w:val="en-US" w:eastAsia="en-US"/>
-        </w:rPr>
-        <w:t>arinc1/c1/</w:t>
-      </w:r>
-      <w:r>
-        <w:rPr>
-          <w:rFonts w:cs="Arial"/>
-          <w:color w:val="000000"/>
-          <w:sz w:val="16"/>
-          <w:szCs w:val="16"/>
-          <w:lang w:val="en-US" w:eastAsia="en-US"/>
-        </w:rPr>
-        <w:t>power4</w:t>
-      </w:r>
-      <w:r>
-        <w:rPr>
-          <w:rFonts w:cs="Arial"/>
-          <w:color w:val="000000"/>
-          <w:sz w:val="16"/>
-          <w:szCs w:val="16"/>
-          <w:lang w:val="en-US" w:eastAsia="en-US"/>
-        </w:rPr>
-        <w:t xml:space="preserve">, </w:t>
-      </w:r>
-      <w:r>
-        <w:rPr>
-          <w:rFonts w:cs="Arial"/>
-          <w:color w:val="000000"/>
-          <w:sz w:val="16"/>
-          <w:szCs w:val="16"/>
-          <w:highlight w:val="white"/>
-          <w:lang w:val="en-US" w:eastAsia="en-US"/>
-        </w:rPr>
-        <w:t>Join</w:t>
-      </w:r>
-      <w:r>
-        <w:rPr>
-          <w:rFonts w:cs="Arial"/>
-          <w:color w:val="000000"/>
-          <w:sz w:val="16"/>
-          <w:szCs w:val="16"/>
-          <w:highlight w:val="white"/>
-          <w:lang w:val="en-US" w:eastAsia="en-US"/>
-        </w:rPr>
-        <w:t xml:space="preserve"> term</w:t>
-      </w:r>
-      <w:r>
-        <w:rPr>
-          <w:rFonts w:cs="Arial"/>
-          <w:color w:val="000000"/>
-          <w:sz w:val="16"/>
-          <w:szCs w:val="16"/>
-          <w:lang w:val="en-US" w:eastAsia="en-US"/>
-        </w:rPr>
-        <w:t>,</w:t>
-      </w:r>
-      <w:r>
-        <w:rPr>
-          <w:rFonts w:cs="Arial"/>
-          <w:color w:val="000000"/>
-          <w:sz w:val="16"/>
-          <w:szCs w:val="16"/>
-          <w:lang w:val="en-US" w:eastAsia="en-US"/>
-        </w:rPr>
-        <w:t xml:space="preserve"> </w:t>
-      </w:r>
-      <w:r>
-        <w:rPr>
-          <w:rFonts w:cs="Arial"/>
-          <w:color w:val="000000"/>
-          <w:sz w:val="16"/>
-          <w:szCs w:val="16"/>
-          <w:lang w:val="en-US" w:eastAsia="en-US"/>
-        </w:rPr>
-        <w:t>not connected</w:t>
-      </w:r>
-    </w:p>
-    <w:p>
-      <w:pPr>
-        <w:rPr>
-          <w:rFonts w:cs="Arial"/>
-          <w:color w:val="000000"/>
-          <w:sz w:val="16"/>
-          <w:szCs w:val="16"/>
-          <w:lang w:val="en-US" w:eastAsia="en-US"/>
-        </w:rPr>
-      </w:pPr>
-    </w:p>
-    <w:p>
-      <w:pPr>
-        <w:rPr>
-          <w:rFonts w:cs="Arial"/>
-          <w:color w:val="000000"/>
-          <w:sz w:val="16"/>
-          <w:szCs w:val="16"/>
-          <w:lang w:val="en-US" w:eastAsia="en-US"/>
-        </w:rPr>
-      </w:pPr>
-      <w:r>
-        <w:rPr>
-          <w:rFonts w:cs="Arial"/>
-          <w:color w:val="000000"/>
-          <w:sz w:val="16"/>
-          <w:szCs w:val="16"/>
-          <w:highlight w:val="white"/>
-          <w:lang w:val="en-US" w:eastAsia="en-US"/>
-        </w:rPr>
-        <w:t>_210152</w:t>
-      </w:r>
-      <w:r>
-        <w:rPr>
-          <w:rFonts w:cs="Arial"/>
-          <w:color w:val="000000"/>
-          <w:sz w:val="16"/>
-          <w:szCs w:val="16"/>
-          <w:lang w:val="en-US" w:eastAsia="en-US"/>
-        </w:rPr>
-        <w:t xml:space="preserve"> </w:t>
-      </w:r>
-      <w:r>
-        <w:rPr>
-          <w:rFonts w:cs="Arial"/>
-          <w:color w:val="000000"/>
-          <w:sz w:val="16"/>
-          <w:szCs w:val="16"/>
-          <w:lang w:val="en-US" w:eastAsia="en-US"/>
-        </w:rPr>
-        <w:t>arinc1/c1/</w:t>
-      </w:r>
-      <w:r>
-        <w:rPr>
-          <w:rFonts w:cs="Arial"/>
-          <w:color w:val="000000"/>
-          <w:sz w:val="16"/>
-          <w:szCs w:val="16"/>
-          <w:lang w:val="en-US" w:eastAsia="en-US"/>
-        </w:rPr>
-        <w:t xml:space="preserve">signal5, </w:t>
-      </w:r>
-      <w:r>
-        <w:rPr>
-          <w:rFonts w:cs="Arial"/>
-          <w:color w:val="000000"/>
-          <w:sz w:val="16"/>
-          <w:szCs w:val="16"/>
-          <w:highlight w:val="white"/>
-          <w:lang w:val="en-US" w:eastAsia="en-US"/>
-        </w:rPr>
-        <w:t>Int term</w:t>
-      </w:r>
-      <w:r>
-        <w:rPr>
-          <w:rFonts w:cs="Arial"/>
-          <w:color w:val="000000"/>
-          <w:sz w:val="16"/>
-          <w:szCs w:val="16"/>
-          <w:lang w:val="en-US" w:eastAsia="en-US"/>
-        </w:rPr>
-        <w:t>,</w:t>
-      </w:r>
-      <w:r>
-        <w:rPr>
-          <w:rFonts w:cs="Arial"/>
-          <w:color w:val="000000"/>
-          <w:sz w:val="16"/>
-          <w:szCs w:val="16"/>
-          <w:lang w:val="en-US" w:eastAsia="en-US"/>
-        </w:rPr>
-        <w:t xml:space="preserve"> connected with wire1, </w:t>
-      </w:r>
-      <w:r>
-        <w:rPr>
-          <w:rFonts w:cs="Arial"/>
-          <w:color w:val="000000"/>
-          <w:sz w:val="16"/>
-          <w:szCs w:val="16"/>
-          <w:highlight w:val="white"/>
-          <w:lang w:val="en-US" w:eastAsia="en-US"/>
-        </w:rPr>
-        <w:t>end a</w:t>
-      </w:r>
-    </w:p>
-    <w:p>
-      <w:pPr>
-        <w:rPr>
-          <w:lang w:val="en-US"/>
-        </w:rPr>
-      </w:pPr>
-      <w:r>
-        <w:rPr>
-          <w:rFonts w:cs="Arial"/>
-          <w:color w:val="000000"/>
-          <w:sz w:val="16"/>
-          <w:szCs w:val="16"/>
-          <w:highlight w:val="white"/>
-          <w:lang w:val="en-US" w:eastAsia="en-US"/>
-        </w:rPr>
-        <w:t>_21015</w:t>
-      </w:r>
-      <w:r>
-        <w:rPr>
-          <w:rFonts w:cs="Arial"/>
-          <w:color w:val="000000"/>
-          <w:sz w:val="16"/>
-          <w:szCs w:val="16"/>
-          <w:lang w:val="en-US" w:eastAsia="en-US"/>
-        </w:rPr>
-        <w:t>3</w:t>
-      </w:r>
-      <w:r>
-        <w:rPr>
-          <w:rFonts w:cs="Arial"/>
-          <w:color w:val="000000"/>
-          <w:sz w:val="16"/>
-          <w:szCs w:val="16"/>
-          <w:lang w:val="en-US" w:eastAsia="en-US"/>
-        </w:rPr>
-        <w:t xml:space="preserve"> </w:t>
-      </w:r>
-      <w:r>
-        <w:rPr>
-          <w:rFonts w:cs="Arial"/>
-          <w:color w:val="000000"/>
-          <w:sz w:val="16"/>
-          <w:szCs w:val="16"/>
-          <w:lang w:val="en-US" w:eastAsia="en-US"/>
-        </w:rPr>
-        <w:t>arinc1/c1/</w:t>
-      </w:r>
-      <w:r>
-        <w:rPr>
-          <w:rFonts w:cs="Arial"/>
-          <w:color w:val="000000"/>
-          <w:sz w:val="16"/>
-          <w:szCs w:val="16"/>
-          <w:lang w:val="en-US" w:eastAsia="en-US"/>
-        </w:rPr>
-        <w:t xml:space="preserve"> </w:t>
-      </w:r>
-      <w:r>
-        <w:rPr>
-          <w:rFonts w:cs="Arial"/>
-          <w:color w:val="000000"/>
-          <w:sz w:val="16"/>
-          <w:szCs w:val="16"/>
-          <w:lang w:val="en-US" w:eastAsia="en-US"/>
-        </w:rPr>
-        <w:t xml:space="preserve">signal5, </w:t>
-      </w:r>
-      <w:r>
-        <w:rPr>
-          <w:rFonts w:cs="Arial"/>
-          <w:color w:val="000000"/>
-          <w:sz w:val="16"/>
-          <w:szCs w:val="16"/>
-          <w:highlight w:val="white"/>
-          <w:lang w:val="en-US" w:eastAsia="en-US"/>
-        </w:rPr>
-        <w:t>Join</w:t>
-      </w:r>
-      <w:r>
-        <w:rPr>
-          <w:rFonts w:cs="Arial"/>
-          <w:color w:val="000000"/>
-          <w:sz w:val="16"/>
-          <w:szCs w:val="16"/>
-          <w:highlight w:val="white"/>
-          <w:lang w:val="en-US" w:eastAsia="en-US"/>
-        </w:rPr>
-        <w:t xml:space="preserve"> term</w:t>
-      </w:r>
-      <w:r>
-        <w:rPr>
-          <w:rFonts w:cs="Arial"/>
-          <w:color w:val="000000"/>
-          <w:sz w:val="16"/>
-          <w:szCs w:val="16"/>
-          <w:lang w:val="en-US" w:eastAsia="en-US"/>
-        </w:rPr>
-        <w:t>,</w:t>
-      </w:r>
-      <w:r>
-        <w:rPr>
-          <w:rFonts w:cs="Arial"/>
-          <w:color w:val="000000"/>
-          <w:sz w:val="16"/>
-          <w:szCs w:val="16"/>
-          <w:lang w:val="en-US" w:eastAsia="en-US"/>
-        </w:rPr>
-        <w:t xml:space="preserve"> </w:t>
-      </w:r>
-      <w:r>
-        <w:rPr>
-          <w:rFonts w:cs="Arial"/>
-          <w:color w:val="000000"/>
-          <w:sz w:val="16"/>
-          <w:szCs w:val="16"/>
-          <w:lang w:val="en-US" w:eastAsia="en-US"/>
-        </w:rPr>
-        <w:t>not connected</w:t>
-      </w:r>
-    </w:p>
-    <w:p>
-      <w:pPr>
-        <w:rPr>
           <w:lang w:val="en-US"/>
         </w:rPr>
       </w:pPr>
@@ -5530,63 +5108,27 @@
         <w:rPr>
           <w:lang w:val="en-US"/>
         </w:rPr>
-        <w:t xml:space="preserve">Xxx </w:t>
-      </w:r>
-      <w:r>
-        <w:rPr>
-          <w:lang w:val="en-US"/>
-        </w:rPr>
-        <w:t>splice1, b, connected with wire2</w:t>
-      </w:r>
-      <w:r>
-        <w:rPr>
-          <w:lang w:val="en-US"/>
-        </w:rPr>
-        <w:t xml:space="preserve">, </w:t>
-      </w:r>
-      <w:r>
-        <w:rPr>
-          <w:lang w:val="en-US"/>
-        </w:rPr>
-        <w:t>end b</w:t>
-      </w:r>
-    </w:p>
-    <w:p>
-      <w:pPr>
-        <w:rPr>
-          <w:lang w:val="en-US"/>
-        </w:rPr>
-      </w:pPr>
-    </w:p>
-    <w:p>
-      <w:pPr>
-        <w:rPr>
-          <w:lang w:val="en-US"/>
-        </w:rPr>
-      </w:pPr>
-      <w:r>
-        <w:rPr>
-          <w:lang w:val="en-US"/>
-        </w:rPr>
-        <w:t>N5</w:t>
-      </w:r>
-      <w:r>
-        <w:rPr>
-          <w:lang w:val="en-US"/>
-        </w:rPr>
-        <w:t xml:space="preserve">: On the </w:t>
-      </w:r>
-      <w:r>
-        <w:rPr>
-          <w:lang w:val="en-US"/>
-        </w:rPr>
-        <w:t>phone</w:t>
-      </w:r>
-      <w:r>
-        <w:rPr>
-          <w:lang w:val="en-US"/>
-        </w:rPr>
-        <w:t>1 side</w:t>
+        <w:t>Xxx splice1, b, connected with wire2, end b</w:t>
+      </w:r>
+    </w:p>
+    <w:p>
+      <w:pPr>
+        <w:rPr>
+          <w:lang w:val="en-US"/>
+        </w:rPr>
+      </w:pPr>
+    </w:p>
+    <w:p>
+      <w:pPr>
+        <w:rPr>
+          <w:lang w:val="en-US"/>
+        </w:rPr>
+      </w:pPr>
+      <w:r>
+        <w:rPr>
+          <w:lang w:val="en-US"/>
+        </w:rPr>
+        <w:t>N5: On the phone1 side</w:t>
       </w:r>
     </w:p>
     <w:p>
@@ -5612,65 +5154,28 @@
         <w:rPr>
           <w:lang w:val="en-US"/>
         </w:rPr>
-        <w:t xml:space="preserve">Xxx </w:t>
-      </w:r>
-      <w:r>
-        <w:rPr>
-          <w:lang w:val="en-US"/>
-        </w:rPr>
-        <w:t>phone1, B</w:t>
-      </w:r>
-      <w:r>
-        <w:rPr>
-          <w:lang w:val="en-US"/>
-        </w:rPr>
-        <w:t xml:space="preserve">, </w:t>
-      </w:r>
-      <w:r>
-        <w:rPr>
-          <w:lang w:val="en-US"/>
-        </w:rPr>
-        <w:t>connected with cable3, end b B</w:t>
-      </w:r>
-      <w:bookmarkStart w:id="0" w:name="_GoBack"/>
-      <w:bookmarkEnd w:id="0"/>
-    </w:p>
-    <w:p>
-      <w:pPr>
-        <w:rPr>
-          <w:lang w:val="en-US"/>
-        </w:rPr>
-      </w:pPr>
-    </w:p>
-    <w:p>
-      <w:pPr>
-        <w:rPr>
-          <w:lang w:val="en-US"/>
-        </w:rPr>
-      </w:pPr>
-      <w:r>
-        <w:rPr>
-          <w:lang w:val="en-US"/>
-        </w:rPr>
-        <w:t>N6</w:t>
-      </w:r>
-      <w:r>
-        <w:rPr>
-          <w:lang w:val="en-US"/>
-        </w:rPr>
-        <w:t xml:space="preserve">: On the </w:t>
-      </w:r>
-      <w:r>
-        <w:rPr>
-          <w:lang w:val="en-US"/>
-        </w:rPr>
-        <w:t>dsub</w:t>
-      </w:r>
-      <w:r>
-        <w:rPr>
-          <w:lang w:val="en-US"/>
-        </w:rPr>
-        <w:t>1 side</w:t>
+        <w:lastRenderedPageBreak/>
+        <w:t>Xxx phone1, B, connected with cable3, end b B</w:t>
+      </w:r>
+    </w:p>
+    <w:p>
+      <w:pPr>
+        <w:rPr>
+          <w:lang w:val="en-US"/>
+        </w:rPr>
+      </w:pPr>
+    </w:p>
+    <w:p>
+      <w:pPr>
+        <w:rPr>
+          <w:lang w:val="en-US"/>
+        </w:rPr>
+      </w:pPr>
+      <w:r>
+        <w:rPr>
+          <w:lang w:val="en-US"/>
+        </w:rPr>
+        <w:t>N6: On the dsub1 side</w:t>
       </w:r>
     </w:p>
     <w:p>

</xml_diff>